<commit_message>
atualização das telas front web
</commit_message>
<xml_diff>
--- a/docs/Doc Visao Only Motors.docx
+++ b/docs/Doc Visao Only Motors.docx
@@ -147,7 +147,7 @@
           <w:sz w:val="24"/>
           <w:szCs w:val="24"/>
         </w:rPr>
-        <w:t>3</w:t>
+        <w:t>4</w:t>
       </w:r>
       <w:r>
         <w:rPr>
@@ -182,15 +182,7 @@
           <w:sz w:val="24"/>
           <w:szCs w:val="24"/>
         </w:rPr>
-        <w:t>0</w:t>
-      </w:r>
-      <w:r>
-        <w:rPr>
-          <w:rFonts w:ascii="Times New Roman" w:hAnsi="Times New Roman" w:cs="Times New Roman"/>
-          <w:sz w:val="24"/>
-          <w:szCs w:val="24"/>
-        </w:rPr>
-        <w:t>6</w:t>
+        <w:t>28</w:t>
       </w:r>
       <w:r>
         <w:rPr>
@@ -295,7 +287,7 @@
             </w:rPr>
             <w:fldChar w:fldCharType="separate"/>
           </w:r>
-          <w:hyperlink w:anchor="_Toc87122924" w:history="1">
+          <w:hyperlink w:anchor="_Toc89006606" w:history="1">
             <w:r>
               <w:rPr>
                 <w:rStyle w:val="Hyperlink"/>
@@ -333,7 +325,7 @@
               <w:rPr>
                 <w:webHidden/>
               </w:rPr>
-              <w:instrText xml:space="preserve"> PAGEREF _Toc87122924 \h </w:instrText>
+              <w:instrText xml:space="preserve"> PAGEREF _Toc89006606 \h </w:instrText>
             </w:r>
             <w:r>
               <w:rPr>
@@ -373,7 +365,7 @@
               <w:lang w:eastAsia="pt-BR"/>
             </w:rPr>
           </w:pPr>
-          <w:hyperlink w:anchor="_Toc87122925" w:history="1">
+          <w:hyperlink w:anchor="_Toc89006607" w:history="1">
             <w:r>
               <w:rPr>
                 <w:rStyle w:val="Hyperlink"/>
@@ -421,7 +413,7 @@
                 <w:noProof/>
                 <w:webHidden/>
               </w:rPr>
-              <w:instrText xml:space="preserve"> PAGEREF _Toc87122925 \h </w:instrText>
+              <w:instrText xml:space="preserve"> PAGEREF _Toc89006607 \h </w:instrText>
             </w:r>
             <w:r>
               <w:rPr>
@@ -465,7 +457,7 @@
               <w:lang w:eastAsia="pt-BR"/>
             </w:rPr>
           </w:pPr>
-          <w:hyperlink w:anchor="_Toc87122926" w:history="1">
+          <w:hyperlink w:anchor="_Toc89006608" w:history="1">
             <w:r>
               <w:rPr>
                 <w:rStyle w:val="Hyperlink"/>
@@ -513,7 +505,7 @@
                 <w:noProof/>
                 <w:webHidden/>
               </w:rPr>
-              <w:instrText xml:space="preserve"> PAGEREF _Toc87122926 \h </w:instrText>
+              <w:instrText xml:space="preserve"> PAGEREF _Toc89006608 \h </w:instrText>
             </w:r>
             <w:r>
               <w:rPr>
@@ -557,7 +549,7 @@
               <w:lang w:eastAsia="pt-BR"/>
             </w:rPr>
           </w:pPr>
-          <w:hyperlink w:anchor="_Toc87122927" w:history="1">
+          <w:hyperlink w:anchor="_Toc89006609" w:history="1">
             <w:r>
               <w:rPr>
                 <w:rStyle w:val="Hyperlink"/>
@@ -595,7 +587,7 @@
               <w:rPr>
                 <w:webHidden/>
               </w:rPr>
-              <w:instrText xml:space="preserve"> PAGEREF _Toc87122927 \h </w:instrText>
+              <w:instrText xml:space="preserve"> PAGEREF _Toc89006609 \h </w:instrText>
             </w:r>
             <w:r>
               <w:rPr>
@@ -635,7 +627,7 @@
               <w:lang w:eastAsia="pt-BR"/>
             </w:rPr>
           </w:pPr>
-          <w:hyperlink w:anchor="_Toc87122928" w:history="1">
+          <w:hyperlink w:anchor="_Toc89006610" w:history="1">
             <w:r>
               <w:rPr>
                 <w:rStyle w:val="Hyperlink"/>
@@ -683,7 +675,7 @@
                 <w:noProof/>
                 <w:webHidden/>
               </w:rPr>
-              <w:instrText xml:space="preserve"> PAGEREF _Toc87122928 \h </w:instrText>
+              <w:instrText xml:space="preserve"> PAGEREF _Toc89006610 \h </w:instrText>
             </w:r>
             <w:r>
               <w:rPr>
@@ -727,7 +719,7 @@
               <w:lang w:eastAsia="pt-BR"/>
             </w:rPr>
           </w:pPr>
-          <w:hyperlink w:anchor="_Toc87122929" w:history="1">
+          <w:hyperlink w:anchor="_Toc89006611" w:history="1">
             <w:r>
               <w:rPr>
                 <w:rStyle w:val="Hyperlink"/>
@@ -775,7 +767,7 @@
                 <w:noProof/>
                 <w:webHidden/>
               </w:rPr>
-              <w:instrText xml:space="preserve"> PAGEREF _Toc87122929 \h </w:instrText>
+              <w:instrText xml:space="preserve"> PAGEREF _Toc89006611 \h </w:instrText>
             </w:r>
             <w:r>
               <w:rPr>
@@ -819,7 +811,7 @@
               <w:lang w:eastAsia="pt-BR"/>
             </w:rPr>
           </w:pPr>
-          <w:hyperlink w:anchor="_Toc87122930" w:history="1">
+          <w:hyperlink w:anchor="_Toc89006612" w:history="1">
             <w:r>
               <w:rPr>
                 <w:rStyle w:val="Hyperlink"/>
@@ -867,7 +859,7 @@
                 <w:noProof/>
                 <w:webHidden/>
               </w:rPr>
-              <w:instrText xml:space="preserve"> PAGEREF _Toc87122930 \h </w:instrText>
+              <w:instrText xml:space="preserve"> PAGEREF _Toc89006612 \h </w:instrText>
             </w:r>
             <w:r>
               <w:rPr>
@@ -911,7 +903,7 @@
               <w:lang w:eastAsia="pt-BR"/>
             </w:rPr>
           </w:pPr>
-          <w:hyperlink w:anchor="_Toc87122931" w:history="1">
+          <w:hyperlink w:anchor="_Toc89006613" w:history="1">
             <w:r>
               <w:rPr>
                 <w:rStyle w:val="Hyperlink"/>
@@ -959,7 +951,7 @@
                 <w:noProof/>
                 <w:webHidden/>
               </w:rPr>
-              <w:instrText xml:space="preserve"> PAGEREF _Toc87122931 \h </w:instrText>
+              <w:instrText xml:space="preserve"> PAGEREF _Toc89006613 \h </w:instrText>
             </w:r>
             <w:r>
               <w:rPr>
@@ -1003,7 +995,7 @@
               <w:lang w:eastAsia="pt-BR"/>
             </w:rPr>
           </w:pPr>
-          <w:hyperlink w:anchor="_Toc87122932" w:history="1">
+          <w:hyperlink w:anchor="_Toc89006614" w:history="1">
             <w:r>
               <w:rPr>
                 <w:rStyle w:val="Hyperlink"/>
@@ -1051,7 +1043,7 @@
                 <w:noProof/>
                 <w:webHidden/>
               </w:rPr>
-              <w:instrText xml:space="preserve"> PAGEREF _Toc87122932 \h </w:instrText>
+              <w:instrText xml:space="preserve"> PAGEREF _Toc89006614 \h </w:instrText>
             </w:r>
             <w:r>
               <w:rPr>
@@ -1095,7 +1087,7 @@
               <w:lang w:eastAsia="pt-BR"/>
             </w:rPr>
           </w:pPr>
-          <w:hyperlink w:anchor="_Toc87122933" w:history="1">
+          <w:hyperlink w:anchor="_Toc89006615" w:history="1">
             <w:r>
               <w:rPr>
                 <w:rStyle w:val="Hyperlink"/>
@@ -1143,7 +1135,7 @@
                 <w:noProof/>
                 <w:webHidden/>
               </w:rPr>
-              <w:instrText xml:space="preserve"> PAGEREF _Toc87122933 \h </w:instrText>
+              <w:instrText xml:space="preserve"> PAGEREF _Toc89006615 \h </w:instrText>
             </w:r>
             <w:r>
               <w:rPr>
@@ -1187,7 +1179,7 @@
               <w:lang w:eastAsia="pt-BR"/>
             </w:rPr>
           </w:pPr>
-          <w:hyperlink w:anchor="_Toc87122934" w:history="1">
+          <w:hyperlink w:anchor="_Toc89006616" w:history="1">
             <w:r>
               <w:rPr>
                 <w:rStyle w:val="Hyperlink"/>
@@ -1235,7 +1227,7 @@
                 <w:noProof/>
                 <w:webHidden/>
               </w:rPr>
-              <w:instrText xml:space="preserve"> PAGEREF _Toc87122934 \h </w:instrText>
+              <w:instrText xml:space="preserve"> PAGEREF _Toc89006616 \h </w:instrText>
             </w:r>
             <w:r>
               <w:rPr>
@@ -1279,7 +1271,7 @@
               <w:lang w:eastAsia="pt-BR"/>
             </w:rPr>
           </w:pPr>
-          <w:hyperlink w:anchor="_Toc87122935" w:history="1">
+          <w:hyperlink w:anchor="_Toc89006617" w:history="1">
             <w:r>
               <w:rPr>
                 <w:rStyle w:val="Hyperlink"/>
@@ -1317,7 +1309,7 @@
               <w:rPr>
                 <w:webHidden/>
               </w:rPr>
-              <w:instrText xml:space="preserve"> PAGEREF _Toc87122935 \h </w:instrText>
+              <w:instrText xml:space="preserve"> PAGEREF _Toc89006617 \h </w:instrText>
             </w:r>
             <w:r>
               <w:rPr>
@@ -1357,7 +1349,7 @@
               <w:lang w:eastAsia="pt-BR"/>
             </w:rPr>
           </w:pPr>
-          <w:hyperlink w:anchor="_Toc87122936" w:history="1">
+          <w:hyperlink w:anchor="_Toc89006618" w:history="1">
             <w:r>
               <w:rPr>
                 <w:rStyle w:val="Hyperlink"/>
@@ -1395,7 +1387,7 @@
               <w:rPr>
                 <w:webHidden/>
               </w:rPr>
-              <w:instrText xml:space="preserve"> PAGEREF _Toc87122936 \h </w:instrText>
+              <w:instrText xml:space="preserve"> PAGEREF _Toc89006618 \h </w:instrText>
             </w:r>
             <w:r>
               <w:rPr>
@@ -1435,7 +1427,7 @@
               <w:lang w:eastAsia="pt-BR"/>
             </w:rPr>
           </w:pPr>
-          <w:hyperlink w:anchor="_Toc87122937" w:history="1">
+          <w:hyperlink w:anchor="_Toc89006619" w:history="1">
             <w:r>
               <w:rPr>
                 <w:rStyle w:val="Hyperlink"/>
@@ -1483,7 +1475,7 @@
                 <w:noProof/>
                 <w:webHidden/>
               </w:rPr>
-              <w:instrText xml:space="preserve"> PAGEREF _Toc87122937 \h </w:instrText>
+              <w:instrText xml:space="preserve"> PAGEREF _Toc89006619 \h </w:instrText>
             </w:r>
             <w:r>
               <w:rPr>
@@ -1526,7 +1518,7 @@
               <w:lang w:eastAsia="pt-BR"/>
             </w:rPr>
           </w:pPr>
-          <w:hyperlink w:anchor="_Toc87122938" w:history="1">
+          <w:hyperlink w:anchor="_Toc89006620" w:history="1">
             <w:r>
               <w:rPr>
                 <w:rStyle w:val="Hyperlink"/>
@@ -1556,7 +1548,7 @@
                 <w:noProof/>
                 <w:webHidden/>
               </w:rPr>
-              <w:instrText xml:space="preserve"> PAGEREF _Toc87122938 \h </w:instrText>
+              <w:instrText xml:space="preserve"> PAGEREF _Toc89006620 \h </w:instrText>
             </w:r>
             <w:r>
               <w:rPr>
@@ -1600,7 +1592,7 @@
               <w:lang w:eastAsia="pt-BR"/>
             </w:rPr>
           </w:pPr>
-          <w:hyperlink w:anchor="_Toc87122939" w:history="1">
+          <w:hyperlink w:anchor="_Toc89006621" w:history="1">
             <w:r>
               <w:rPr>
                 <w:rStyle w:val="Hyperlink"/>
@@ -1638,7 +1630,7 @@
               <w:rPr>
                 <w:webHidden/>
               </w:rPr>
-              <w:instrText xml:space="preserve"> PAGEREF _Toc87122939 \h </w:instrText>
+              <w:instrText xml:space="preserve"> PAGEREF _Toc89006621 \h </w:instrText>
             </w:r>
             <w:r>
               <w:rPr>
@@ -1678,7 +1670,7 @@
               <w:lang w:eastAsia="pt-BR"/>
             </w:rPr>
           </w:pPr>
-          <w:hyperlink w:anchor="_Toc87122940" w:history="1">
+          <w:hyperlink w:anchor="_Toc89006622" w:history="1">
             <w:r>
               <w:rPr>
                 <w:rStyle w:val="Hyperlink"/>
@@ -1716,7 +1708,7 @@
               <w:rPr>
                 <w:webHidden/>
               </w:rPr>
-              <w:instrText xml:space="preserve"> PAGEREF _Toc87122940 \h </w:instrText>
+              <w:instrText xml:space="preserve"> PAGEREF _Toc89006622 \h </w:instrText>
             </w:r>
             <w:r>
               <w:rPr>
@@ -1753,7 +1745,7 @@
               <w:lang w:eastAsia="pt-BR"/>
             </w:rPr>
           </w:pPr>
-          <w:hyperlink w:anchor="_Toc87122941" w:history="1">
+          <w:hyperlink w:anchor="_Toc89006623" w:history="1">
             <w:r>
               <w:rPr>
                 <w:rStyle w:val="Hyperlink"/>
@@ -1776,7 +1768,7 @@
               <w:rPr>
                 <w:webHidden/>
               </w:rPr>
-              <w:instrText xml:space="preserve"> PAGEREF _Toc87122941 \h </w:instrText>
+              <w:instrText xml:space="preserve"> PAGEREF _Toc89006623 \h </w:instrText>
             </w:r>
             <w:r>
               <w:rPr>
@@ -1815,7 +1807,7 @@
               <w:lang w:eastAsia="pt-BR"/>
             </w:rPr>
           </w:pPr>
-          <w:hyperlink w:anchor="_Toc87122942" w:history="1">
+          <w:hyperlink w:anchor="_Toc89006624" w:history="1">
             <w:r>
               <w:rPr>
                 <w:rStyle w:val="Hyperlink"/>
@@ -1824,7 +1816,7 @@
                 <w:bCs/>
                 <w:noProof/>
               </w:rPr>
-              <w:t>7.1 Página de login</w:t>
+              <w:t>7.1 Tela Front-Mobile: Página de login</w:t>
             </w:r>
             <w:r>
               <w:rPr>
@@ -1845,7 +1837,7 @@
                 <w:noProof/>
                 <w:webHidden/>
               </w:rPr>
-              <w:instrText xml:space="preserve"> PAGEREF _Toc87122942 \h </w:instrText>
+              <w:instrText xml:space="preserve"> PAGEREF _Toc89006624 \h </w:instrText>
             </w:r>
             <w:r>
               <w:rPr>
@@ -1888,7 +1880,7 @@
               <w:lang w:eastAsia="pt-BR"/>
             </w:rPr>
           </w:pPr>
-          <w:hyperlink w:anchor="_Toc87122943" w:history="1">
+          <w:hyperlink w:anchor="_Toc89006625" w:history="1">
             <w:r>
               <w:rPr>
                 <w:rStyle w:val="Hyperlink"/>
@@ -1897,7 +1889,7 @@
                 <w:bCs/>
                 <w:noProof/>
               </w:rPr>
-              <w:t>7.2 Painel do Usuário</w:t>
+              <w:t>7.2 Tela Front-Mobile: Painel do Usuário</w:t>
             </w:r>
             <w:r>
               <w:rPr>
@@ -1918,7 +1910,7 @@
                 <w:noProof/>
                 <w:webHidden/>
               </w:rPr>
-              <w:instrText xml:space="preserve"> PAGEREF _Toc87122943 \h </w:instrText>
+              <w:instrText xml:space="preserve"> PAGEREF _Toc89006625 \h </w:instrText>
             </w:r>
             <w:r>
               <w:rPr>
@@ -1961,7 +1953,7 @@
               <w:lang w:eastAsia="pt-BR"/>
             </w:rPr>
           </w:pPr>
-          <w:hyperlink w:anchor="_Toc87122944" w:history="1">
+          <w:hyperlink w:anchor="_Toc89006626" w:history="1">
             <w:r>
               <w:rPr>
                 <w:rStyle w:val="Hyperlink"/>
@@ -1970,7 +1962,7 @@
                 <w:bCs/>
                 <w:noProof/>
               </w:rPr>
-              <w:t>7.3 Página de visualização de anúncios</w:t>
+              <w:t>7.3 Tela Front-Mobile: Página de visualização de anúncios</w:t>
             </w:r>
             <w:r>
               <w:rPr>
@@ -1991,7 +1983,7 @@
                 <w:noProof/>
                 <w:webHidden/>
               </w:rPr>
-              <w:instrText xml:space="preserve"> PAGEREF _Toc87122944 \h </w:instrText>
+              <w:instrText xml:space="preserve"> PAGEREF _Toc89006626 \h </w:instrText>
             </w:r>
             <w:r>
               <w:rPr>
@@ -2034,7 +2026,7 @@
               <w:lang w:eastAsia="pt-BR"/>
             </w:rPr>
           </w:pPr>
-          <w:hyperlink w:anchor="_Toc87122945" w:history="1">
+          <w:hyperlink w:anchor="_Toc89006627" w:history="1">
             <w:r>
               <w:rPr>
                 <w:rStyle w:val="Hyperlink"/>
@@ -2043,7 +2035,7 @@
                 <w:bCs/>
                 <w:noProof/>
               </w:rPr>
-              <w:t>7.4 Visualização detalhada do veículo</w:t>
+              <w:t>7.4 Tela Front-Mobile: Visualização detalhada do veículo</w:t>
             </w:r>
             <w:r>
               <w:rPr>
@@ -2064,7 +2056,7 @@
                 <w:noProof/>
                 <w:webHidden/>
               </w:rPr>
-              <w:instrText xml:space="preserve"> PAGEREF _Toc87122945 \h </w:instrText>
+              <w:instrText xml:space="preserve"> PAGEREF _Toc89006627 \h </w:instrText>
             </w:r>
             <w:r>
               <w:rPr>
@@ -2107,7 +2099,7 @@
               <w:lang w:eastAsia="pt-BR"/>
             </w:rPr>
           </w:pPr>
-          <w:hyperlink w:anchor="_Toc87122946" w:history="1">
+          <w:hyperlink w:anchor="_Toc89006628" w:history="1">
             <w:r>
               <w:rPr>
                 <w:rStyle w:val="Hyperlink"/>
@@ -2116,7 +2108,7 @@
                 <w:bCs/>
                 <w:noProof/>
               </w:rPr>
-              <w:t>7.5 Opções de Detalhes do anúncio</w:t>
+              <w:t>7.5 Tela Front-Mobile: Opções de Detalhes do anúncio</w:t>
             </w:r>
             <w:r>
               <w:rPr>
@@ -2137,7 +2129,7 @@
                 <w:noProof/>
                 <w:webHidden/>
               </w:rPr>
-              <w:instrText xml:space="preserve"> PAGEREF _Toc87122946 \h </w:instrText>
+              <w:instrText xml:space="preserve"> PAGEREF _Toc89006628 \h </w:instrText>
             </w:r>
             <w:r>
               <w:rPr>
@@ -2180,7 +2172,7 @@
               <w:lang w:eastAsia="pt-BR"/>
             </w:rPr>
           </w:pPr>
-          <w:hyperlink w:anchor="_Toc87122947" w:history="1">
+          <w:hyperlink w:anchor="_Toc89006629" w:history="1">
             <w:r>
               <w:rPr>
                 <w:rStyle w:val="Hyperlink"/>
@@ -2189,7 +2181,7 @@
                 <w:bCs/>
                 <w:noProof/>
               </w:rPr>
-              <w:t>7.6 Opções de configuração das fotos cadastradas</w:t>
+              <w:t>7.6 Tela Front-Mobile: Opções de configuração das fotos cadastradas</w:t>
             </w:r>
             <w:r>
               <w:rPr>
@@ -2210,7 +2202,7 @@
                 <w:noProof/>
                 <w:webHidden/>
               </w:rPr>
-              <w:instrText xml:space="preserve"> PAGEREF _Toc87122947 \h </w:instrText>
+              <w:instrText xml:space="preserve"> PAGEREF _Toc89006629 \h </w:instrText>
             </w:r>
             <w:r>
               <w:rPr>
@@ -2253,7 +2245,7 @@
               <w:lang w:eastAsia="pt-BR"/>
             </w:rPr>
           </w:pPr>
-          <w:hyperlink w:anchor="_Toc87122948" w:history="1">
+          <w:hyperlink w:anchor="_Toc89006630" w:history="1">
             <w:r>
               <w:rPr>
                 <w:rStyle w:val="Hyperlink"/>
@@ -2262,7 +2254,7 @@
                 <w:bCs/>
                 <w:noProof/>
               </w:rPr>
-              <w:t>7.7 Visualização dos contatos via chat</w:t>
+              <w:t>7.7 Tela Front-Mobile: Visualização dos contatos via chat</w:t>
             </w:r>
             <w:r>
               <w:rPr>
@@ -2283,7 +2275,7 @@
                 <w:noProof/>
                 <w:webHidden/>
               </w:rPr>
-              <w:instrText xml:space="preserve"> PAGEREF _Toc87122948 \h </w:instrText>
+              <w:instrText xml:space="preserve"> PAGEREF _Toc89006630 \h </w:instrText>
             </w:r>
             <w:r>
               <w:rPr>
@@ -2326,7 +2318,7 @@
               <w:lang w:eastAsia="pt-BR"/>
             </w:rPr>
           </w:pPr>
-          <w:hyperlink w:anchor="_Toc87122949" w:history="1">
+          <w:hyperlink w:anchor="_Toc89006631" w:history="1">
             <w:r>
               <w:rPr>
                 <w:rStyle w:val="Hyperlink"/>
@@ -2335,7 +2327,7 @@
                 <w:bCs/>
                 <w:noProof/>
               </w:rPr>
-              <w:t>7.8 Chat entre usuários</w:t>
+              <w:t>7.8 Tela Front-Mobile: Chat entre usuários</w:t>
             </w:r>
             <w:r>
               <w:rPr>
@@ -2356,7 +2348,7 @@
                 <w:noProof/>
                 <w:webHidden/>
               </w:rPr>
-              <w:instrText xml:space="preserve"> PAGEREF _Toc87122949 \h </w:instrText>
+              <w:instrText xml:space="preserve"> PAGEREF _Toc89006631 \h </w:instrText>
             </w:r>
             <w:r>
               <w:rPr>
@@ -2399,7 +2391,7 @@
               <w:lang w:eastAsia="pt-BR"/>
             </w:rPr>
           </w:pPr>
-          <w:hyperlink w:anchor="_Toc87122950" w:history="1">
+          <w:hyperlink w:anchor="_Toc89006632" w:history="1">
             <w:r>
               <w:rPr>
                 <w:rStyle w:val="Hyperlink"/>
@@ -2408,7 +2400,7 @@
                 <w:bCs/>
                 <w:noProof/>
               </w:rPr>
-              <w:t>7.9 Painel de anúncios disponível para o vendedor</w:t>
+              <w:t>7.9 Tela Front-Mobile: Painel de anúncios disponível para o vendedor</w:t>
             </w:r>
             <w:r>
               <w:rPr>
@@ -2429,7 +2421,7 @@
                 <w:noProof/>
                 <w:webHidden/>
               </w:rPr>
-              <w:instrText xml:space="preserve"> PAGEREF _Toc87122950 \h </w:instrText>
+              <w:instrText xml:space="preserve"> PAGEREF _Toc89006632 \h </w:instrText>
             </w:r>
             <w:r>
               <w:rPr>
@@ -2472,7 +2464,7 @@
               <w:lang w:eastAsia="pt-BR"/>
             </w:rPr>
           </w:pPr>
-          <w:hyperlink w:anchor="_Toc87122951" w:history="1">
+          <w:hyperlink w:anchor="_Toc89006633" w:history="1">
             <w:r>
               <w:rPr>
                 <w:rStyle w:val="Hyperlink"/>
@@ -2481,7 +2473,7 @@
                 <w:bCs/>
                 <w:noProof/>
               </w:rPr>
-              <w:t>7.10 Envio de CSV para gerar anúncios</w:t>
+              <w:t>7.10 Tela Front-Mobile: Envio de CSV para gerar anúncios</w:t>
             </w:r>
             <w:r>
               <w:rPr>
@@ -2502,7 +2494,7 @@
                 <w:noProof/>
                 <w:webHidden/>
               </w:rPr>
-              <w:instrText xml:space="preserve"> PAGEREF _Toc87122951 \h </w:instrText>
+              <w:instrText xml:space="preserve"> PAGEREF _Toc89006633 \h </w:instrText>
             </w:r>
             <w:r>
               <w:rPr>
@@ -2545,7 +2537,7 @@
               <w:lang w:eastAsia="pt-BR"/>
             </w:rPr>
           </w:pPr>
-          <w:hyperlink w:anchor="_Toc87122952" w:history="1">
+          <w:hyperlink w:anchor="_Toc89006634" w:history="1">
             <w:r>
               <w:rPr>
                 <w:rStyle w:val="Hyperlink"/>
@@ -2554,7 +2546,7 @@
                 <w:bCs/>
                 <w:noProof/>
               </w:rPr>
-              <w:t>7.11 Alteração de dados do anúncio</w:t>
+              <w:t>7.11 Tela Front-Mobile: Alteração de dados do anúncio</w:t>
             </w:r>
             <w:r>
               <w:rPr>
@@ -2575,7 +2567,7 @@
                 <w:noProof/>
                 <w:webHidden/>
               </w:rPr>
-              <w:instrText xml:space="preserve"> PAGEREF _Toc87122952 \h </w:instrText>
+              <w:instrText xml:space="preserve"> PAGEREF _Toc89006634 \h </w:instrText>
             </w:r>
             <w:r>
               <w:rPr>
@@ -2618,7 +2610,7 @@
               <w:lang w:eastAsia="pt-BR"/>
             </w:rPr>
           </w:pPr>
-          <w:hyperlink w:anchor="_Toc87122953" w:history="1">
+          <w:hyperlink w:anchor="_Toc89006635" w:history="1">
             <w:r>
               <w:rPr>
                 <w:rStyle w:val="Hyperlink"/>
@@ -2627,7 +2619,7 @@
                 <w:bCs/>
                 <w:noProof/>
               </w:rPr>
-              <w:t>7.12 Alteração de dados cadastrais</w:t>
+              <w:t>7.12 Tela Front-Mobile: Alteração de dados cadastrais</w:t>
             </w:r>
             <w:r>
               <w:rPr>
@@ -2648,7 +2640,7 @@
                 <w:noProof/>
                 <w:webHidden/>
               </w:rPr>
-              <w:instrText xml:space="preserve"> PAGEREF _Toc87122953 \h </w:instrText>
+              <w:instrText xml:space="preserve"> PAGEREF _Toc89006635 \h </w:instrText>
             </w:r>
             <w:r>
               <w:rPr>
@@ -2691,7 +2683,7 @@
               <w:lang w:eastAsia="pt-BR"/>
             </w:rPr>
           </w:pPr>
-          <w:hyperlink w:anchor="_Toc87122954" w:history="1">
+          <w:hyperlink w:anchor="_Toc89006636" w:history="1">
             <w:r>
               <w:rPr>
                 <w:rStyle w:val="Hyperlink"/>
@@ -2700,7 +2692,7 @@
                 <w:bCs/>
                 <w:noProof/>
               </w:rPr>
-              <w:t>7.13 Excluir conta</w:t>
+              <w:t>7.13 Tela Front-Mobile: Excluir conta</w:t>
             </w:r>
             <w:r>
               <w:rPr>
@@ -2721,7 +2713,7 @@
                 <w:noProof/>
                 <w:webHidden/>
               </w:rPr>
-              <w:instrText xml:space="preserve"> PAGEREF _Toc87122954 \h </w:instrText>
+              <w:instrText xml:space="preserve"> PAGEREF _Toc89006636 \h </w:instrText>
             </w:r>
             <w:r>
               <w:rPr>
@@ -2764,7 +2756,7 @@
               <w:lang w:eastAsia="pt-BR"/>
             </w:rPr>
           </w:pPr>
-          <w:hyperlink w:anchor="_Toc87122955" w:history="1">
+          <w:hyperlink w:anchor="_Toc89006637" w:history="1">
             <w:r>
               <w:rPr>
                 <w:rStyle w:val="Hyperlink"/>
@@ -2773,7 +2765,7 @@
                 <w:bCs/>
                 <w:noProof/>
               </w:rPr>
-              <w:t>7.14 Menu de navegação do usuário</w:t>
+              <w:t>7.14 Tela Front-Mobile: Menu de navegação do usuário</w:t>
             </w:r>
             <w:r>
               <w:rPr>
@@ -2794,7 +2786,7 @@
                 <w:noProof/>
                 <w:webHidden/>
               </w:rPr>
-              <w:instrText xml:space="preserve"> PAGEREF _Toc87122955 \h </w:instrText>
+              <w:instrText xml:space="preserve"> PAGEREF _Toc89006637 \h </w:instrText>
             </w:r>
             <w:r>
               <w:rPr>
@@ -2837,7 +2829,7 @@
               <w:lang w:eastAsia="pt-BR"/>
             </w:rPr>
           </w:pPr>
-          <w:hyperlink w:anchor="_Toc87122956" w:history="1">
+          <w:hyperlink w:anchor="_Toc89006638" w:history="1">
             <w:r>
               <w:rPr>
                 <w:rStyle w:val="Hyperlink"/>
@@ -2846,7 +2838,7 @@
                 <w:bCs/>
                 <w:noProof/>
               </w:rPr>
-              <w:t>7.15 Menu de navegação inicial</w:t>
+              <w:t>7.15 Tela Front-Mobile: Menu de navegação inicial</w:t>
             </w:r>
             <w:r>
               <w:rPr>
@@ -2867,7 +2859,7 @@
                 <w:noProof/>
                 <w:webHidden/>
               </w:rPr>
-              <w:instrText xml:space="preserve"> PAGEREF _Toc87122956 \h </w:instrText>
+              <w:instrText xml:space="preserve"> PAGEREF _Toc89006638 \h </w:instrText>
             </w:r>
             <w:r>
               <w:rPr>
@@ -2910,7 +2902,7 @@
               <w:lang w:eastAsia="pt-BR"/>
             </w:rPr>
           </w:pPr>
-          <w:hyperlink w:anchor="_Toc87122957" w:history="1">
+          <w:hyperlink w:anchor="_Toc89006639" w:history="1">
             <w:r>
               <w:rPr>
                 <w:rStyle w:val="Hyperlink"/>
@@ -2919,7 +2911,7 @@
                 <w:bCs/>
                 <w:noProof/>
               </w:rPr>
-              <w:t>7.16 Visualizar fotos do veículo cadastrado</w:t>
+              <w:t>7.16 Tela Front-Mobile: Visualizar fotos do veículo cadastrado</w:t>
             </w:r>
             <w:r>
               <w:rPr>
@@ -2940,7 +2932,7 @@
                 <w:noProof/>
                 <w:webHidden/>
               </w:rPr>
-              <w:instrText xml:space="preserve"> PAGEREF _Toc87122957 \h </w:instrText>
+              <w:instrText xml:space="preserve"> PAGEREF _Toc89006639 \h </w:instrText>
             </w:r>
             <w:r>
               <w:rPr>
@@ -2983,7 +2975,7 @@
               <w:lang w:eastAsia="pt-BR"/>
             </w:rPr>
           </w:pPr>
-          <w:hyperlink w:anchor="_Toc87122958" w:history="1">
+          <w:hyperlink w:anchor="_Toc89006640" w:history="1">
             <w:r>
               <w:rPr>
                 <w:rStyle w:val="Hyperlink"/>
@@ -2992,7 +2984,7 @@
                 <w:bCs/>
                 <w:noProof/>
               </w:rPr>
-              <w:t>7.17   Filtro para pesquisa</w:t>
+              <w:t>7.17   Tela Front-Mobile: Filtro para pesquisa</w:t>
             </w:r>
             <w:r>
               <w:rPr>
@@ -3013,7 +3005,7 @@
                 <w:noProof/>
                 <w:webHidden/>
               </w:rPr>
-              <w:instrText xml:space="preserve"> PAGEREF _Toc87122958 \h </w:instrText>
+              <w:instrText xml:space="preserve"> PAGEREF _Toc89006640 \h </w:instrText>
             </w:r>
             <w:r>
               <w:rPr>
@@ -3056,7 +3048,7 @@
               <w:lang w:eastAsia="pt-BR"/>
             </w:rPr>
           </w:pPr>
-          <w:hyperlink w:anchor="_Toc87122959" w:history="1">
+          <w:hyperlink w:anchor="_Toc89006641" w:history="1">
             <w:r>
               <w:rPr>
                 <w:rStyle w:val="Hyperlink"/>
@@ -3065,7 +3057,7 @@
                 <w:bCs/>
                 <w:noProof/>
               </w:rPr>
-              <w:t>7.18 Buscar pela Marca ou Modelo</w:t>
+              <w:t>7.18 Tela Front-Mobile: Buscar pela Marca ou Modelo</w:t>
             </w:r>
             <w:r>
               <w:rPr>
@@ -3086,7 +3078,7 @@
                 <w:noProof/>
                 <w:webHidden/>
               </w:rPr>
-              <w:instrText xml:space="preserve"> PAGEREF _Toc87122959 \h </w:instrText>
+              <w:instrText xml:space="preserve"> PAGEREF _Toc89006641 \h </w:instrText>
             </w:r>
             <w:r>
               <w:rPr>
@@ -3129,7 +3121,7 @@
               <w:lang w:eastAsia="pt-BR"/>
             </w:rPr>
           </w:pPr>
-          <w:hyperlink w:anchor="_Toc87122960" w:history="1">
+          <w:hyperlink w:anchor="_Toc89006642" w:history="1">
             <w:r>
               <w:rPr>
                 <w:rStyle w:val="Hyperlink"/>
@@ -3138,7 +3130,7 @@
                 <w:bCs/>
                 <w:noProof/>
               </w:rPr>
-              <w:t>7.19 Resultado da pesquisa</w:t>
+              <w:t>7.19 Tela Front-Mobile: Resultado da pesquisa</w:t>
             </w:r>
             <w:r>
               <w:rPr>
@@ -3159,7 +3151,7 @@
                 <w:noProof/>
                 <w:webHidden/>
               </w:rPr>
-              <w:instrText xml:space="preserve"> PAGEREF _Toc87122960 \h </w:instrText>
+              <w:instrText xml:space="preserve"> PAGEREF _Toc89006642 \h </w:instrText>
             </w:r>
             <w:r>
               <w:rPr>
@@ -3180,6 +3172,516 @@
                 <w:webHidden/>
               </w:rPr>
               <w:t>29</w:t>
+            </w:r>
+            <w:r>
+              <w:rPr>
+                <w:noProof/>
+                <w:webHidden/>
+              </w:rPr>
+              <w:fldChar w:fldCharType="end"/>
+            </w:r>
+          </w:hyperlink>
+        </w:p>
+        <w:p>
+          <w:pPr>
+            <w:pStyle w:val="Sumrio2"/>
+            <w:tabs>
+              <w:tab w:val="right" w:leader="dot" w:pos="8494"/>
+            </w:tabs>
+            <w:rPr>
+              <w:rFonts w:eastAsiaTheme="minorEastAsia"/>
+              <w:noProof/>
+              <w:lang w:eastAsia="pt-BR"/>
+            </w:rPr>
+          </w:pPr>
+          <w:hyperlink w:anchor="_Toc89006643" w:history="1">
+            <w:r>
+              <w:rPr>
+                <w:rStyle w:val="Hyperlink"/>
+                <w:rFonts w:ascii="Times New Roman" w:hAnsi="Times New Roman" w:cs="Times New Roman"/>
+                <w:b/>
+                <w:bCs/>
+                <w:noProof/>
+              </w:rPr>
+              <w:t>7.20  Tela Front-Web: Criação de usuário</w:t>
+            </w:r>
+            <w:r>
+              <w:rPr>
+                <w:noProof/>
+                <w:webHidden/>
+              </w:rPr>
+              <w:tab/>
+            </w:r>
+            <w:r>
+              <w:rPr>
+                <w:noProof/>
+                <w:webHidden/>
+              </w:rPr>
+              <w:fldChar w:fldCharType="begin"/>
+            </w:r>
+            <w:r>
+              <w:rPr>
+                <w:noProof/>
+                <w:webHidden/>
+              </w:rPr>
+              <w:instrText xml:space="preserve"> PAGEREF _Toc89006643 \h </w:instrText>
+            </w:r>
+            <w:r>
+              <w:rPr>
+                <w:noProof/>
+                <w:webHidden/>
+              </w:rPr>
+            </w:r>
+            <w:r>
+              <w:rPr>
+                <w:noProof/>
+                <w:webHidden/>
+              </w:rPr>
+              <w:fldChar w:fldCharType="separate"/>
+            </w:r>
+            <w:r>
+              <w:rPr>
+                <w:noProof/>
+                <w:webHidden/>
+              </w:rPr>
+              <w:t>30</w:t>
+            </w:r>
+            <w:r>
+              <w:rPr>
+                <w:noProof/>
+                <w:webHidden/>
+              </w:rPr>
+              <w:fldChar w:fldCharType="end"/>
+            </w:r>
+          </w:hyperlink>
+        </w:p>
+        <w:p>
+          <w:pPr>
+            <w:pStyle w:val="Sumrio2"/>
+            <w:tabs>
+              <w:tab w:val="right" w:leader="dot" w:pos="8494"/>
+            </w:tabs>
+            <w:rPr>
+              <w:rFonts w:eastAsiaTheme="minorEastAsia"/>
+              <w:noProof/>
+              <w:lang w:eastAsia="pt-BR"/>
+            </w:rPr>
+          </w:pPr>
+          <w:hyperlink w:anchor="_Toc89006644" w:history="1">
+            <w:r>
+              <w:rPr>
+                <w:rStyle w:val="Hyperlink"/>
+                <w:rFonts w:ascii="Times New Roman" w:hAnsi="Times New Roman" w:cs="Times New Roman"/>
+                <w:b/>
+                <w:bCs/>
+                <w:noProof/>
+              </w:rPr>
+              <w:t>7.21 Tela Front-Web: Login</w:t>
+            </w:r>
+            <w:r>
+              <w:rPr>
+                <w:noProof/>
+                <w:webHidden/>
+              </w:rPr>
+              <w:tab/>
+            </w:r>
+            <w:r>
+              <w:rPr>
+                <w:noProof/>
+                <w:webHidden/>
+              </w:rPr>
+              <w:fldChar w:fldCharType="begin"/>
+            </w:r>
+            <w:r>
+              <w:rPr>
+                <w:noProof/>
+                <w:webHidden/>
+              </w:rPr>
+              <w:instrText xml:space="preserve"> PAGEREF _Toc89006644 \h </w:instrText>
+            </w:r>
+            <w:r>
+              <w:rPr>
+                <w:noProof/>
+                <w:webHidden/>
+              </w:rPr>
+            </w:r>
+            <w:r>
+              <w:rPr>
+                <w:noProof/>
+                <w:webHidden/>
+              </w:rPr>
+              <w:fldChar w:fldCharType="separate"/>
+            </w:r>
+            <w:r>
+              <w:rPr>
+                <w:noProof/>
+                <w:webHidden/>
+              </w:rPr>
+              <w:t>30</w:t>
+            </w:r>
+            <w:r>
+              <w:rPr>
+                <w:noProof/>
+                <w:webHidden/>
+              </w:rPr>
+              <w:fldChar w:fldCharType="end"/>
+            </w:r>
+          </w:hyperlink>
+        </w:p>
+        <w:p>
+          <w:pPr>
+            <w:pStyle w:val="Sumrio2"/>
+            <w:tabs>
+              <w:tab w:val="right" w:leader="dot" w:pos="8494"/>
+            </w:tabs>
+            <w:rPr>
+              <w:rFonts w:eastAsiaTheme="minorEastAsia"/>
+              <w:noProof/>
+              <w:lang w:eastAsia="pt-BR"/>
+            </w:rPr>
+          </w:pPr>
+          <w:hyperlink w:anchor="_Toc89006645" w:history="1">
+            <w:r>
+              <w:rPr>
+                <w:rStyle w:val="Hyperlink"/>
+                <w:rFonts w:ascii="Times New Roman" w:hAnsi="Times New Roman" w:cs="Times New Roman"/>
+                <w:b/>
+                <w:bCs/>
+                <w:noProof/>
+              </w:rPr>
+              <w:t>7.22 Tela Front-Web: Lista de veículos encontrados</w:t>
+            </w:r>
+            <w:r>
+              <w:rPr>
+                <w:noProof/>
+                <w:webHidden/>
+              </w:rPr>
+              <w:tab/>
+            </w:r>
+            <w:r>
+              <w:rPr>
+                <w:noProof/>
+                <w:webHidden/>
+              </w:rPr>
+              <w:fldChar w:fldCharType="begin"/>
+            </w:r>
+            <w:r>
+              <w:rPr>
+                <w:noProof/>
+                <w:webHidden/>
+              </w:rPr>
+              <w:instrText xml:space="preserve"> PAGEREF _Toc89006645 \h </w:instrText>
+            </w:r>
+            <w:r>
+              <w:rPr>
+                <w:noProof/>
+                <w:webHidden/>
+              </w:rPr>
+            </w:r>
+            <w:r>
+              <w:rPr>
+                <w:noProof/>
+                <w:webHidden/>
+              </w:rPr>
+              <w:fldChar w:fldCharType="separate"/>
+            </w:r>
+            <w:r>
+              <w:rPr>
+                <w:noProof/>
+                <w:webHidden/>
+              </w:rPr>
+              <w:t>31</w:t>
+            </w:r>
+            <w:r>
+              <w:rPr>
+                <w:noProof/>
+                <w:webHidden/>
+              </w:rPr>
+              <w:fldChar w:fldCharType="end"/>
+            </w:r>
+          </w:hyperlink>
+        </w:p>
+        <w:p>
+          <w:pPr>
+            <w:pStyle w:val="Sumrio2"/>
+            <w:tabs>
+              <w:tab w:val="right" w:leader="dot" w:pos="8494"/>
+            </w:tabs>
+            <w:rPr>
+              <w:rFonts w:eastAsiaTheme="minorEastAsia"/>
+              <w:noProof/>
+              <w:lang w:eastAsia="pt-BR"/>
+            </w:rPr>
+          </w:pPr>
+          <w:hyperlink w:anchor="_Toc89006646" w:history="1">
+            <w:r>
+              <w:rPr>
+                <w:rStyle w:val="Hyperlink"/>
+                <w:b/>
+                <w:bCs/>
+                <w:noProof/>
+              </w:rPr>
+              <w:t>7.23 Tela Front-Web: Chat entre usuários</w:t>
+            </w:r>
+            <w:r>
+              <w:rPr>
+                <w:noProof/>
+                <w:webHidden/>
+              </w:rPr>
+              <w:tab/>
+            </w:r>
+            <w:r>
+              <w:rPr>
+                <w:noProof/>
+                <w:webHidden/>
+              </w:rPr>
+              <w:fldChar w:fldCharType="begin"/>
+            </w:r>
+            <w:r>
+              <w:rPr>
+                <w:noProof/>
+                <w:webHidden/>
+              </w:rPr>
+              <w:instrText xml:space="preserve"> PAGEREF _Toc89006646 \h </w:instrText>
+            </w:r>
+            <w:r>
+              <w:rPr>
+                <w:noProof/>
+                <w:webHidden/>
+              </w:rPr>
+            </w:r>
+            <w:r>
+              <w:rPr>
+                <w:noProof/>
+                <w:webHidden/>
+              </w:rPr>
+              <w:fldChar w:fldCharType="separate"/>
+            </w:r>
+            <w:r>
+              <w:rPr>
+                <w:noProof/>
+                <w:webHidden/>
+              </w:rPr>
+              <w:t>31</w:t>
+            </w:r>
+            <w:r>
+              <w:rPr>
+                <w:noProof/>
+                <w:webHidden/>
+              </w:rPr>
+              <w:fldChar w:fldCharType="end"/>
+            </w:r>
+          </w:hyperlink>
+        </w:p>
+        <w:p>
+          <w:pPr>
+            <w:pStyle w:val="Sumrio2"/>
+            <w:tabs>
+              <w:tab w:val="right" w:leader="dot" w:pos="8494"/>
+            </w:tabs>
+            <w:rPr>
+              <w:rFonts w:eastAsiaTheme="minorEastAsia"/>
+              <w:noProof/>
+              <w:lang w:eastAsia="pt-BR"/>
+            </w:rPr>
+          </w:pPr>
+          <w:hyperlink w:anchor="_Toc89006647" w:history="1">
+            <w:r>
+              <w:rPr>
+                <w:rStyle w:val="Hyperlink"/>
+                <w:rFonts w:ascii="Times New Roman" w:hAnsi="Times New Roman" w:cs="Times New Roman"/>
+                <w:b/>
+                <w:bCs/>
+                <w:noProof/>
+              </w:rPr>
+              <w:t>7.24 Tela Front-Web: Visualização dos detalhes do anúncio</w:t>
+            </w:r>
+            <w:r>
+              <w:rPr>
+                <w:noProof/>
+                <w:webHidden/>
+              </w:rPr>
+              <w:tab/>
+            </w:r>
+            <w:r>
+              <w:rPr>
+                <w:noProof/>
+                <w:webHidden/>
+              </w:rPr>
+              <w:fldChar w:fldCharType="begin"/>
+            </w:r>
+            <w:r>
+              <w:rPr>
+                <w:noProof/>
+                <w:webHidden/>
+              </w:rPr>
+              <w:instrText xml:space="preserve"> PAGEREF _Toc89006647 \h </w:instrText>
+            </w:r>
+            <w:r>
+              <w:rPr>
+                <w:noProof/>
+                <w:webHidden/>
+              </w:rPr>
+            </w:r>
+            <w:r>
+              <w:rPr>
+                <w:noProof/>
+                <w:webHidden/>
+              </w:rPr>
+              <w:fldChar w:fldCharType="separate"/>
+            </w:r>
+            <w:r>
+              <w:rPr>
+                <w:noProof/>
+                <w:webHidden/>
+              </w:rPr>
+              <w:t>32</w:t>
+            </w:r>
+            <w:r>
+              <w:rPr>
+                <w:noProof/>
+                <w:webHidden/>
+              </w:rPr>
+              <w:fldChar w:fldCharType="end"/>
+            </w:r>
+          </w:hyperlink>
+        </w:p>
+        <w:p>
+          <w:pPr>
+            <w:pStyle w:val="Sumrio2"/>
+            <w:tabs>
+              <w:tab w:val="right" w:leader="dot" w:pos="8494"/>
+            </w:tabs>
+            <w:rPr>
+              <w:rFonts w:eastAsiaTheme="minorEastAsia"/>
+              <w:noProof/>
+              <w:lang w:eastAsia="pt-BR"/>
+            </w:rPr>
+          </w:pPr>
+          <w:hyperlink w:anchor="_Toc89006648" w:history="1">
+            <w:r>
+              <w:rPr>
+                <w:rStyle w:val="Hyperlink"/>
+                <w:rFonts w:ascii="Times New Roman" w:hAnsi="Times New Roman" w:cs="Times New Roman"/>
+                <w:b/>
+                <w:bCs/>
+                <w:noProof/>
+              </w:rPr>
+              <w:t>7.25: Tela Front-Web: Alterar dados do anúncio</w:t>
+            </w:r>
+            <w:r>
+              <w:rPr>
+                <w:noProof/>
+                <w:webHidden/>
+              </w:rPr>
+              <w:tab/>
+            </w:r>
+            <w:r>
+              <w:rPr>
+                <w:noProof/>
+                <w:webHidden/>
+              </w:rPr>
+              <w:fldChar w:fldCharType="begin"/>
+            </w:r>
+            <w:r>
+              <w:rPr>
+                <w:noProof/>
+                <w:webHidden/>
+              </w:rPr>
+              <w:instrText xml:space="preserve"> PAGEREF _Toc89006648 \h </w:instrText>
+            </w:r>
+            <w:r>
+              <w:rPr>
+                <w:noProof/>
+                <w:webHidden/>
+              </w:rPr>
+            </w:r>
+            <w:r>
+              <w:rPr>
+                <w:noProof/>
+                <w:webHidden/>
+              </w:rPr>
+              <w:fldChar w:fldCharType="separate"/>
+            </w:r>
+            <w:r>
+              <w:rPr>
+                <w:noProof/>
+                <w:webHidden/>
+              </w:rPr>
+              <w:t>32</w:t>
+            </w:r>
+            <w:r>
+              <w:rPr>
+                <w:noProof/>
+                <w:webHidden/>
+              </w:rPr>
+              <w:fldChar w:fldCharType="end"/>
+            </w:r>
+          </w:hyperlink>
+        </w:p>
+        <w:p>
+          <w:pPr>
+            <w:pStyle w:val="Sumrio2"/>
+            <w:tabs>
+              <w:tab w:val="right" w:leader="dot" w:pos="8494"/>
+            </w:tabs>
+            <w:rPr>
+              <w:rFonts w:eastAsiaTheme="minorEastAsia"/>
+              <w:noProof/>
+              <w:lang w:eastAsia="pt-BR"/>
+            </w:rPr>
+          </w:pPr>
+          <w:hyperlink w:anchor="_Toc89006649" w:history="1">
+            <w:r>
+              <w:rPr>
+                <w:rStyle w:val="Hyperlink"/>
+                <w:rFonts w:ascii="Times New Roman" w:hAnsi="Times New Roman" w:cs="Times New Roman"/>
+                <w:b/>
+                <w:bCs/>
+                <w:noProof/>
+              </w:rPr>
+              <w:t>7.26: Tela Front-Web: Visualização dos veículos anunciados</w:t>
+            </w:r>
+            <w:r>
+              <w:rPr>
+                <w:noProof/>
+                <w:webHidden/>
+              </w:rPr>
+              <w:tab/>
+            </w:r>
+            <w:r>
+              <w:rPr>
+                <w:noProof/>
+                <w:webHidden/>
+              </w:rPr>
+              <w:fldChar w:fldCharType="begin"/>
+            </w:r>
+            <w:r>
+              <w:rPr>
+                <w:noProof/>
+                <w:webHidden/>
+              </w:rPr>
+              <w:instrText xml:space="preserve"> PAGEREF _Toc89006649 \h </w:instrText>
+            </w:r>
+            <w:r>
+              <w:rPr>
+                <w:noProof/>
+                <w:webHidden/>
+              </w:rPr>
+            </w:r>
+            <w:r>
+              <w:rPr>
+                <w:noProof/>
+                <w:webHidden/>
+              </w:rPr>
+              <w:fldChar w:fldCharType="separate"/>
+            </w:r>
+            <w:r>
+              <w:rPr>
+                <w:noProof/>
+                <w:webHidden/>
+              </w:rPr>
+              <w:t>33</w:t>
             </w:r>
             <w:r>
               <w:rPr>
@@ -3200,7 +3702,7 @@
               <w:lang w:eastAsia="pt-BR"/>
             </w:rPr>
           </w:pPr>
-          <w:hyperlink w:anchor="_Toc87122961" w:history="1">
+          <w:hyperlink w:anchor="_Toc89006650" w:history="1">
             <w:r>
               <w:rPr>
                 <w:rStyle w:val="Hyperlink"/>
@@ -3223,7 +3725,7 @@
               <w:rPr>
                 <w:webHidden/>
               </w:rPr>
-              <w:instrText xml:space="preserve"> PAGEREF _Toc87122961 \h </w:instrText>
+              <w:instrText xml:space="preserve"> PAGEREF _Toc89006650 \h </w:instrText>
             </w:r>
             <w:r>
               <w:rPr>
@@ -3240,7 +3742,7 @@
               <w:rPr>
                 <w:webHidden/>
               </w:rPr>
-              <w:t>30</w:t>
+              <w:t>34</w:t>
             </w:r>
             <w:r>
               <w:rPr>
@@ -3427,46 +3929,6 @@
         </w:rPr>
       </w:pPr>
     </w:p>
-    <w:p>
-      <w:pPr>
-        <w:rPr>
-          <w:b/>
-          <w:bCs/>
-        </w:rPr>
-      </w:pPr>
-    </w:p>
-    <w:p>
-      <w:pPr>
-        <w:rPr>
-          <w:b/>
-          <w:bCs/>
-        </w:rPr>
-      </w:pPr>
-    </w:p>
-    <w:p>
-      <w:pPr>
-        <w:rPr>
-          <w:b/>
-          <w:bCs/>
-        </w:rPr>
-      </w:pPr>
-    </w:p>
-    <w:p>
-      <w:pPr>
-        <w:rPr>
-          <w:b/>
-          <w:bCs/>
-        </w:rPr>
-      </w:pPr>
-    </w:p>
-    <w:p>
-      <w:pPr>
-        <w:rPr>
-          <w:b/>
-          <w:bCs/>
-        </w:rPr>
-      </w:pPr>
-    </w:p>
     <w:p/>
     <w:p>
       <w:pPr>
@@ -3485,7 +3947,7 @@
         </w:rPr>
       </w:pPr>
       <w:bookmarkStart w:id="0" w:name="_Toc82887014"/>
-      <w:bookmarkStart w:id="1" w:name="_Toc87122924"/>
+      <w:bookmarkStart w:id="1" w:name="_Toc89006606"/>
       <w:r>
         <w:rPr>
           <w:rFonts w:ascii="Times New Roman" w:hAnsi="Times New Roman" w:cs="Times New Roman"/>
@@ -3559,7 +4021,7 @@
         <w:t xml:space="preserve"> </w:t>
       </w:r>
       <w:bookmarkStart w:id="2" w:name="_Toc82887015"/>
-      <w:bookmarkStart w:id="3" w:name="_Toc87122925"/>
+      <w:bookmarkStart w:id="3" w:name="_Toc89006607"/>
       <w:r>
         <w:rPr>
           <w:rFonts w:ascii="Times New Roman" w:hAnsi="Times New Roman" w:cs="Times New Roman"/>
@@ -3683,7 +4145,7 @@
         <w:t xml:space="preserve"> </w:t>
       </w:r>
       <w:bookmarkStart w:id="4" w:name="_Toc82887016"/>
-      <w:bookmarkStart w:id="5" w:name="_Toc87122926"/>
+      <w:bookmarkStart w:id="5" w:name="_Toc89006608"/>
       <w:r>
         <w:rPr>
           <w:rFonts w:ascii="Times New Roman" w:hAnsi="Times New Roman" w:cs="Times New Roman"/>
@@ -3822,7 +4284,7 @@
         </w:rPr>
       </w:pPr>
       <w:bookmarkStart w:id="6" w:name="_Toc82887017"/>
-      <w:bookmarkStart w:id="7" w:name="_Toc87122927"/>
+      <w:bookmarkStart w:id="7" w:name="_Toc89006609"/>
       <w:r>
         <w:rPr>
           <w:rFonts w:ascii="Times New Roman" w:hAnsi="Times New Roman" w:cs="Times New Roman"/>
@@ -3869,7 +4331,7 @@
         </w:rPr>
       </w:pPr>
       <w:bookmarkStart w:id="8" w:name="_Toc82887018"/>
-      <w:bookmarkStart w:id="9" w:name="_Toc87122928"/>
+      <w:bookmarkStart w:id="9" w:name="_Toc89006610"/>
       <w:r>
         <w:rPr>
           <w:rFonts w:ascii="Times New Roman" w:hAnsi="Times New Roman" w:cs="Times New Roman"/>
@@ -4870,7 +5332,7 @@
         </w:rPr>
       </w:pPr>
       <w:bookmarkStart w:id="10" w:name="_Toc82887019"/>
-      <w:bookmarkStart w:id="11" w:name="_Toc87122929"/>
+      <w:bookmarkStart w:id="11" w:name="_Toc89006611"/>
       <w:r>
         <w:rPr>
           <w:rFonts w:ascii="Times New Roman" w:hAnsi="Times New Roman" w:cs="Times New Roman"/>
@@ -5915,7 +6377,7 @@
         </w:rPr>
       </w:pPr>
       <w:bookmarkStart w:id="12" w:name="_Toc82887020"/>
-      <w:bookmarkStart w:id="13" w:name="_Toc87122930"/>
+      <w:bookmarkStart w:id="13" w:name="_Toc89006612"/>
       <w:r>
         <w:rPr>
           <w:rFonts w:ascii="Times New Roman" w:hAnsi="Times New Roman" w:cs="Times New Roman"/>
@@ -6208,7 +6670,7 @@
         <w:t xml:space="preserve"> </w:t>
       </w:r>
       <w:bookmarkStart w:id="14" w:name="_Toc82887021"/>
-      <w:bookmarkStart w:id="15" w:name="_Toc87122931"/>
+      <w:bookmarkStart w:id="15" w:name="_Toc89006613"/>
       <w:r>
         <w:rPr>
           <w:rFonts w:ascii="Times New Roman" w:hAnsi="Times New Roman" w:cs="Times New Roman"/>
@@ -6249,7 +6711,7 @@
         </w:rPr>
       </w:pPr>
       <w:bookmarkStart w:id="16" w:name="_Toc82887022"/>
-      <w:bookmarkStart w:id="17" w:name="_Toc87122932"/>
+      <w:bookmarkStart w:id="17" w:name="_Toc89006614"/>
       <w:r>
         <w:rPr>
           <w:rFonts w:ascii="Times New Roman" w:hAnsi="Times New Roman" w:cs="Times New Roman"/>
@@ -6481,7 +6943,7 @@
         </w:rPr>
       </w:pPr>
       <w:bookmarkStart w:id="18" w:name="_Toc82887023"/>
-      <w:bookmarkStart w:id="19" w:name="_Toc87122933"/>
+      <w:bookmarkStart w:id="19" w:name="_Toc89006615"/>
       <w:r>
         <w:rPr>
           <w:rFonts w:ascii="Times New Roman" w:hAnsi="Times New Roman" w:cs="Times New Roman"/>
@@ -6726,7 +7188,7 @@
         </w:rPr>
       </w:pPr>
       <w:bookmarkStart w:id="20" w:name="_Toc82887024"/>
-      <w:bookmarkStart w:id="21" w:name="_Toc87122934"/>
+      <w:bookmarkStart w:id="21" w:name="_Toc89006616"/>
       <w:r>
         <w:rPr>
           <w:rFonts w:ascii="Times New Roman" w:hAnsi="Times New Roman" w:cs="Times New Roman"/>
@@ -7884,7 +8346,7 @@
         </w:rPr>
       </w:pPr>
       <w:bookmarkStart w:id="22" w:name="_Toc82887025"/>
-      <w:bookmarkStart w:id="23" w:name="_Toc87122935"/>
+      <w:bookmarkStart w:id="23" w:name="_Toc89006617"/>
       <w:r>
         <w:rPr>
           <w:rFonts w:ascii="Times New Roman" w:hAnsi="Times New Roman" w:cs="Times New Roman"/>
@@ -8373,7 +8835,7 @@
         </w:rPr>
       </w:pPr>
       <w:bookmarkStart w:id="24" w:name="_Toc82887026"/>
-      <w:bookmarkStart w:id="25" w:name="_Toc87122936"/>
+      <w:bookmarkStart w:id="25" w:name="_Toc89006618"/>
       <w:r>
         <w:rPr>
           <w:rFonts w:ascii="Times New Roman" w:hAnsi="Times New Roman" w:cs="Times New Roman"/>
@@ -8405,7 +8867,7 @@
           <w:szCs w:val="24"/>
         </w:rPr>
       </w:pPr>
-      <w:bookmarkStart w:id="26" w:name="_Toc87122937"/>
+      <w:bookmarkStart w:id="26" w:name="_Toc89006619"/>
       <w:r>
         <w:rPr>
           <w:rFonts w:ascii="Times New Roman" w:hAnsi="Times New Roman" w:cs="Times New Roman"/>
@@ -8503,7 +8965,7 @@
           <w:szCs w:val="24"/>
         </w:rPr>
       </w:pPr>
-      <w:bookmarkStart w:id="27" w:name="_Toc87122938"/>
+      <w:bookmarkStart w:id="27" w:name="_Toc89006620"/>
       <w:r>
         <w:rPr>
           <w:rFonts w:ascii="Times New Roman" w:hAnsi="Times New Roman" w:cs="Times New Roman"/>
@@ -8623,7 +9085,7 @@
         </w:rPr>
       </w:pPr>
       <w:bookmarkStart w:id="28" w:name="_Toc82887027"/>
-      <w:bookmarkStart w:id="29" w:name="_Toc87122939"/>
+      <w:bookmarkStart w:id="29" w:name="_Toc89006621"/>
       <w:r>
         <w:rPr>
           <w:rFonts w:ascii="Times New Roman" w:hAnsi="Times New Roman" w:cs="Times New Roman"/>
@@ -8724,7 +9186,7 @@
           <w:szCs w:val="40"/>
         </w:rPr>
       </w:pPr>
-      <w:bookmarkStart w:id="30" w:name="_Toc87122940"/>
+      <w:bookmarkStart w:id="30" w:name="_Toc89006622"/>
       <w:r>
         <w:rPr>
           <w:rFonts w:ascii="Times New Roman" w:hAnsi="Times New Roman" w:cs="Times New Roman"/>
@@ -8824,7 +9286,7 @@
         <w:t xml:space="preserve">  </w:t>
       </w:r>
       <w:bookmarkStart w:id="31" w:name="_Toc82887028"/>
-      <w:bookmarkStart w:id="32" w:name="_Toc87122941"/>
+      <w:bookmarkStart w:id="32" w:name="_Toc89006623"/>
       <w:r>
         <w:rPr>
           <w:rFonts w:ascii="Times New Roman" w:hAnsi="Times New Roman" w:cs="Times New Roman"/>
@@ -8875,7 +9337,7 @@
           <w:szCs w:val="24"/>
         </w:rPr>
       </w:pPr>
-      <w:bookmarkStart w:id="33" w:name="_Toc87122942"/>
+      <w:bookmarkStart w:id="33" w:name="_Toc89006624"/>
       <w:r>
         <w:rPr>
           <w:rFonts w:ascii="Times New Roman" w:hAnsi="Times New Roman" w:cs="Times New Roman"/>
@@ -8896,7 +9358,29 @@
           <w:sz w:val="24"/>
           <w:szCs w:val="24"/>
         </w:rPr>
-        <w:t xml:space="preserve">.1 Página </w:t>
+        <w:t xml:space="preserve">.1 </w:t>
+      </w:r>
+      <w:r>
+        <w:rPr>
+          <w:rFonts w:ascii="Times New Roman" w:hAnsi="Times New Roman" w:cs="Times New Roman"/>
+          <w:b/>
+          <w:bCs/>
+          <w:color w:val="auto"/>
+          <w:sz w:val="24"/>
+          <w:szCs w:val="24"/>
+        </w:rPr>
+        <w:t xml:space="preserve">Tela Front-Mobile: </w:t>
+      </w:r>
+      <w:r>
+        <w:rPr>
+          <w:rFonts w:ascii="Times New Roman" w:hAnsi="Times New Roman" w:cs="Times New Roman"/>
+          <w:b/>
+          <w:bCs/>
+          <w:color w:val="auto"/>
+          <w:sz w:val="24"/>
+          <w:szCs w:val="24"/>
+        </w:rPr>
+        <w:t xml:space="preserve">Página </w:t>
       </w:r>
       <w:r>
         <w:rPr>
@@ -9020,7 +9504,7 @@
           <w:szCs w:val="24"/>
         </w:rPr>
       </w:pPr>
-      <w:bookmarkStart w:id="34" w:name="_Toc87122943"/>
+      <w:bookmarkStart w:id="34" w:name="_Toc89006625"/>
       <w:r>
         <w:rPr>
           <w:rFonts w:ascii="Times New Roman" w:hAnsi="Times New Roman" w:cs="Times New Roman"/>
@@ -9031,7 +9515,29 @@
           <w:szCs w:val="24"/>
         </w:rPr>
         <w:lastRenderedPageBreak/>
-        <w:t>7.2 Painel do Usuário</w:t>
+        <w:t xml:space="preserve">7.2 </w:t>
+      </w:r>
+      <w:r>
+        <w:rPr>
+          <w:rFonts w:ascii="Times New Roman" w:hAnsi="Times New Roman" w:cs="Times New Roman"/>
+          <w:b/>
+          <w:bCs/>
+          <w:color w:val="auto"/>
+          <w:sz w:val="24"/>
+          <w:szCs w:val="24"/>
+        </w:rPr>
+        <w:t xml:space="preserve">Tela Front-Mobile: </w:t>
+      </w:r>
+      <w:r>
+        <w:rPr>
+          <w:rFonts w:ascii="Times New Roman" w:hAnsi="Times New Roman" w:cs="Times New Roman"/>
+          <w:b/>
+          <w:bCs/>
+          <w:color w:val="auto"/>
+          <w:sz w:val="24"/>
+          <w:szCs w:val="24"/>
+        </w:rPr>
+        <w:t>Painel do Usuário</w:t>
       </w:r>
       <w:bookmarkEnd w:id="34"/>
     </w:p>
@@ -9145,7 +9651,7 @@
           <w:szCs w:val="24"/>
         </w:rPr>
       </w:pPr>
-      <w:bookmarkStart w:id="35" w:name="_Toc87122944"/>
+      <w:bookmarkStart w:id="35" w:name="_Toc89006626"/>
       <w:r>
         <w:rPr>
           <w:rFonts w:ascii="Times New Roman" w:hAnsi="Times New Roman" w:cs="Times New Roman"/>
@@ -9177,7 +9683,29 @@
           <w:sz w:val="24"/>
           <w:szCs w:val="24"/>
         </w:rPr>
-        <w:t xml:space="preserve"> Página de visualização de anúncios</w:t>
+        <w:t xml:space="preserve"> </w:t>
+      </w:r>
+      <w:r>
+        <w:rPr>
+          <w:rFonts w:ascii="Times New Roman" w:hAnsi="Times New Roman" w:cs="Times New Roman"/>
+          <w:b/>
+          <w:bCs/>
+          <w:color w:val="auto"/>
+          <w:sz w:val="24"/>
+          <w:szCs w:val="24"/>
+        </w:rPr>
+        <w:t xml:space="preserve">Tela Front-Mobile: </w:t>
+      </w:r>
+      <w:r>
+        <w:rPr>
+          <w:rFonts w:ascii="Times New Roman" w:hAnsi="Times New Roman" w:cs="Times New Roman"/>
+          <w:b/>
+          <w:bCs/>
+          <w:color w:val="auto"/>
+          <w:sz w:val="24"/>
+          <w:szCs w:val="24"/>
+        </w:rPr>
+        <w:t>Página de visualização de anúncios</w:t>
       </w:r>
       <w:bookmarkEnd w:id="35"/>
       <w:r>
@@ -9319,7 +9847,7 @@
           <w:szCs w:val="24"/>
         </w:rPr>
       </w:pPr>
-      <w:bookmarkStart w:id="36" w:name="_Toc87122945"/>
+      <w:bookmarkStart w:id="36" w:name="_Toc89006627"/>
       <w:r>
         <w:rPr>
           <w:rFonts w:ascii="Times New Roman" w:hAnsi="Times New Roman" w:cs="Times New Roman"/>
@@ -9351,7 +9879,29 @@
           <w:sz w:val="24"/>
           <w:szCs w:val="24"/>
         </w:rPr>
-        <w:t xml:space="preserve"> Visualização detalhada do veículo</w:t>
+        <w:t xml:space="preserve"> </w:t>
+      </w:r>
+      <w:r>
+        <w:rPr>
+          <w:rFonts w:ascii="Times New Roman" w:hAnsi="Times New Roman" w:cs="Times New Roman"/>
+          <w:b/>
+          <w:bCs/>
+          <w:color w:val="auto"/>
+          <w:sz w:val="24"/>
+          <w:szCs w:val="24"/>
+        </w:rPr>
+        <w:t xml:space="preserve">Tela Front-Mobile: </w:t>
+      </w:r>
+      <w:r>
+        <w:rPr>
+          <w:rFonts w:ascii="Times New Roman" w:hAnsi="Times New Roman" w:cs="Times New Roman"/>
+          <w:b/>
+          <w:bCs/>
+          <w:color w:val="auto"/>
+          <w:sz w:val="24"/>
+          <w:szCs w:val="24"/>
+        </w:rPr>
+        <w:t>Visualização detalhada do veículo</w:t>
       </w:r>
       <w:bookmarkEnd w:id="36"/>
     </w:p>
@@ -9485,7 +10035,7 @@
           <w:szCs w:val="24"/>
         </w:rPr>
       </w:pPr>
-      <w:bookmarkStart w:id="37" w:name="_Toc87122946"/>
+      <w:bookmarkStart w:id="37" w:name="_Toc89006628"/>
       <w:r>
         <w:rPr>
           <w:rFonts w:ascii="Times New Roman" w:hAnsi="Times New Roman" w:cs="Times New Roman"/>
@@ -9517,7 +10067,29 @@
           <w:sz w:val="24"/>
           <w:szCs w:val="24"/>
         </w:rPr>
-        <w:t xml:space="preserve"> Opções de Detalhes do anúncio</w:t>
+        <w:t xml:space="preserve"> </w:t>
+      </w:r>
+      <w:r>
+        <w:rPr>
+          <w:rFonts w:ascii="Times New Roman" w:hAnsi="Times New Roman" w:cs="Times New Roman"/>
+          <w:b/>
+          <w:bCs/>
+          <w:color w:val="auto"/>
+          <w:sz w:val="24"/>
+          <w:szCs w:val="24"/>
+        </w:rPr>
+        <w:t xml:space="preserve">Tela Front-Mobile: </w:t>
+      </w:r>
+      <w:r>
+        <w:rPr>
+          <w:rFonts w:ascii="Times New Roman" w:hAnsi="Times New Roman" w:cs="Times New Roman"/>
+          <w:b/>
+          <w:bCs/>
+          <w:color w:val="auto"/>
+          <w:sz w:val="24"/>
+          <w:szCs w:val="24"/>
+        </w:rPr>
+        <w:t>Opções de Detalhes do anúncio</w:t>
       </w:r>
       <w:bookmarkEnd w:id="37"/>
     </w:p>
@@ -9639,7 +10211,7 @@
           <w:szCs w:val="24"/>
         </w:rPr>
       </w:pPr>
-      <w:bookmarkStart w:id="38" w:name="_Toc87122947"/>
+      <w:bookmarkStart w:id="38" w:name="_Toc89006629"/>
       <w:r>
         <w:rPr>
           <w:rFonts w:ascii="Times New Roman" w:hAnsi="Times New Roman" w:cs="Times New Roman"/>
@@ -9672,7 +10244,29 @@
           <w:sz w:val="24"/>
           <w:szCs w:val="24"/>
         </w:rPr>
-        <w:t xml:space="preserve"> Opções de configuração das fotos cadastradas</w:t>
+        <w:t xml:space="preserve"> </w:t>
+      </w:r>
+      <w:r>
+        <w:rPr>
+          <w:rFonts w:ascii="Times New Roman" w:hAnsi="Times New Roman" w:cs="Times New Roman"/>
+          <w:b/>
+          <w:bCs/>
+          <w:color w:val="auto"/>
+          <w:sz w:val="24"/>
+          <w:szCs w:val="24"/>
+        </w:rPr>
+        <w:t xml:space="preserve">Tela Front-Mobile: </w:t>
+      </w:r>
+      <w:r>
+        <w:rPr>
+          <w:rFonts w:ascii="Times New Roman" w:hAnsi="Times New Roman" w:cs="Times New Roman"/>
+          <w:b/>
+          <w:bCs/>
+          <w:color w:val="auto"/>
+          <w:sz w:val="24"/>
+          <w:szCs w:val="24"/>
+        </w:rPr>
+        <w:t>Opções de configuração das fotos cadastradas</w:t>
       </w:r>
       <w:bookmarkEnd w:id="38"/>
     </w:p>
@@ -9786,7 +10380,7 @@
           <w:szCs w:val="24"/>
         </w:rPr>
       </w:pPr>
-      <w:bookmarkStart w:id="39" w:name="_Toc87122948"/>
+      <w:bookmarkStart w:id="39" w:name="_Toc89006630"/>
       <w:r>
         <w:rPr>
           <w:rFonts w:ascii="Times New Roman" w:hAnsi="Times New Roman" w:cs="Times New Roman"/>
@@ -9797,7 +10391,29 @@
           <w:szCs w:val="24"/>
         </w:rPr>
         <w:lastRenderedPageBreak/>
-        <w:t xml:space="preserve">7.7 Visualização </w:t>
+        <w:t xml:space="preserve">7.7 </w:t>
+      </w:r>
+      <w:r>
+        <w:rPr>
+          <w:rFonts w:ascii="Times New Roman" w:hAnsi="Times New Roman" w:cs="Times New Roman"/>
+          <w:b/>
+          <w:bCs/>
+          <w:color w:val="auto"/>
+          <w:sz w:val="24"/>
+          <w:szCs w:val="24"/>
+        </w:rPr>
+        <w:t xml:space="preserve">Tela Front-Mobile: </w:t>
+      </w:r>
+      <w:r>
+        <w:rPr>
+          <w:rFonts w:ascii="Times New Roman" w:hAnsi="Times New Roman" w:cs="Times New Roman"/>
+          <w:b/>
+          <w:bCs/>
+          <w:color w:val="auto"/>
+          <w:sz w:val="24"/>
+          <w:szCs w:val="24"/>
+        </w:rPr>
+        <w:t xml:space="preserve">Visualização </w:t>
       </w:r>
       <w:r>
         <w:rPr>
@@ -9906,7 +10522,7 @@
           <w:szCs w:val="24"/>
         </w:rPr>
       </w:pPr>
-      <w:bookmarkStart w:id="40" w:name="_Toc87122949"/>
+      <w:bookmarkStart w:id="40" w:name="_Toc89006631"/>
       <w:r>
         <w:rPr>
           <w:rFonts w:ascii="Times New Roman" w:hAnsi="Times New Roman" w:cs="Times New Roman"/>
@@ -9939,7 +10555,29 @@
           <w:sz w:val="24"/>
           <w:szCs w:val="24"/>
         </w:rPr>
-        <w:t xml:space="preserve"> Chat entre usuários</w:t>
+        <w:t xml:space="preserve"> </w:t>
+      </w:r>
+      <w:r>
+        <w:rPr>
+          <w:rFonts w:ascii="Times New Roman" w:hAnsi="Times New Roman" w:cs="Times New Roman"/>
+          <w:b/>
+          <w:bCs/>
+          <w:color w:val="auto"/>
+          <w:sz w:val="24"/>
+          <w:szCs w:val="24"/>
+        </w:rPr>
+        <w:t xml:space="preserve">Tela Front-Mobile: </w:t>
+      </w:r>
+      <w:r>
+        <w:rPr>
+          <w:rFonts w:ascii="Times New Roman" w:hAnsi="Times New Roman" w:cs="Times New Roman"/>
+          <w:b/>
+          <w:bCs/>
+          <w:color w:val="auto"/>
+          <w:sz w:val="24"/>
+          <w:szCs w:val="24"/>
+        </w:rPr>
+        <w:t>Chat entre usuários</w:t>
       </w:r>
       <w:bookmarkEnd w:id="40"/>
     </w:p>
@@ -10069,7 +10707,7 @@
           <w:szCs w:val="24"/>
         </w:rPr>
       </w:pPr>
-      <w:bookmarkStart w:id="41" w:name="_Toc87122950"/>
+      <w:bookmarkStart w:id="41" w:name="_Toc89006632"/>
       <w:r>
         <w:rPr>
           <w:rFonts w:ascii="Times New Roman" w:hAnsi="Times New Roman" w:cs="Times New Roman"/>
@@ -10102,7 +10740,29 @@
           <w:sz w:val="24"/>
           <w:szCs w:val="24"/>
         </w:rPr>
-        <w:t xml:space="preserve"> Painel de anúncios disponível para o vendedor</w:t>
+        <w:t xml:space="preserve"> </w:t>
+      </w:r>
+      <w:r>
+        <w:rPr>
+          <w:rFonts w:ascii="Times New Roman" w:hAnsi="Times New Roman" w:cs="Times New Roman"/>
+          <w:b/>
+          <w:bCs/>
+          <w:color w:val="auto"/>
+          <w:sz w:val="24"/>
+          <w:szCs w:val="24"/>
+        </w:rPr>
+        <w:t xml:space="preserve">Tela Front-Mobile: </w:t>
+      </w:r>
+      <w:r>
+        <w:rPr>
+          <w:rFonts w:ascii="Times New Roman" w:hAnsi="Times New Roman" w:cs="Times New Roman"/>
+          <w:b/>
+          <w:bCs/>
+          <w:color w:val="auto"/>
+          <w:sz w:val="24"/>
+          <w:szCs w:val="24"/>
+        </w:rPr>
+        <w:t>Painel de anúncios disponível para o vendedor</w:t>
       </w:r>
       <w:bookmarkEnd w:id="41"/>
     </w:p>
@@ -10236,7 +10896,7 @@
           <w:szCs w:val="24"/>
         </w:rPr>
       </w:pPr>
-      <w:bookmarkStart w:id="42" w:name="_Toc87122951"/>
+      <w:bookmarkStart w:id="42" w:name="_Toc89006633"/>
       <w:r>
         <w:rPr>
           <w:rFonts w:ascii="Times New Roman" w:hAnsi="Times New Roman" w:cs="Times New Roman"/>
@@ -10269,7 +10929,29 @@
           <w:sz w:val="24"/>
           <w:szCs w:val="24"/>
         </w:rPr>
-        <w:t xml:space="preserve"> Envio de CSV para gerar anúncios</w:t>
+        <w:t xml:space="preserve"> </w:t>
+      </w:r>
+      <w:r>
+        <w:rPr>
+          <w:rFonts w:ascii="Times New Roman" w:hAnsi="Times New Roman" w:cs="Times New Roman"/>
+          <w:b/>
+          <w:bCs/>
+          <w:color w:val="auto"/>
+          <w:sz w:val="24"/>
+          <w:szCs w:val="24"/>
+        </w:rPr>
+        <w:t xml:space="preserve">Tela Front-Mobile: </w:t>
+      </w:r>
+      <w:r>
+        <w:rPr>
+          <w:rFonts w:ascii="Times New Roman" w:hAnsi="Times New Roman" w:cs="Times New Roman"/>
+          <w:b/>
+          <w:bCs/>
+          <w:color w:val="auto"/>
+          <w:sz w:val="24"/>
+          <w:szCs w:val="24"/>
+        </w:rPr>
+        <w:t>Envio de CSV para gerar anúncios</w:t>
       </w:r>
       <w:bookmarkEnd w:id="42"/>
       <w:r>
@@ -10414,7 +11096,7 @@
           <w:szCs w:val="24"/>
         </w:rPr>
       </w:pPr>
-      <w:bookmarkStart w:id="43" w:name="_Toc87122952"/>
+      <w:bookmarkStart w:id="43" w:name="_Toc89006634"/>
       <w:r>
         <w:rPr>
           <w:rFonts w:ascii="Times New Roman" w:hAnsi="Times New Roman" w:cs="Times New Roman"/>
@@ -10458,7 +11140,29 @@
           <w:sz w:val="24"/>
           <w:szCs w:val="24"/>
         </w:rPr>
-        <w:t xml:space="preserve"> Alteração de dados do anúncio</w:t>
+        <w:t xml:space="preserve"> </w:t>
+      </w:r>
+      <w:r>
+        <w:rPr>
+          <w:rFonts w:ascii="Times New Roman" w:hAnsi="Times New Roman" w:cs="Times New Roman"/>
+          <w:b/>
+          <w:bCs/>
+          <w:color w:val="auto"/>
+          <w:sz w:val="24"/>
+          <w:szCs w:val="24"/>
+        </w:rPr>
+        <w:t xml:space="preserve">Tela Front-Mobile: </w:t>
+      </w:r>
+      <w:r>
+        <w:rPr>
+          <w:rFonts w:ascii="Times New Roman" w:hAnsi="Times New Roman" w:cs="Times New Roman"/>
+          <w:b/>
+          <w:bCs/>
+          <w:color w:val="auto"/>
+          <w:sz w:val="24"/>
+          <w:szCs w:val="24"/>
+        </w:rPr>
+        <w:t>Alteração de dados do anúncio</w:t>
       </w:r>
       <w:bookmarkEnd w:id="43"/>
     </w:p>
@@ -10556,7 +11260,7 @@
           <w:szCs w:val="24"/>
         </w:rPr>
       </w:pPr>
-      <w:bookmarkStart w:id="44" w:name="_Toc87122953"/>
+      <w:bookmarkStart w:id="44" w:name="_Toc89006635"/>
       <w:r>
         <w:rPr>
           <w:rFonts w:ascii="Times New Roman" w:hAnsi="Times New Roman" w:cs="Times New Roman"/>
@@ -10600,7 +11304,29 @@
           <w:sz w:val="24"/>
           <w:szCs w:val="24"/>
         </w:rPr>
-        <w:t xml:space="preserve"> Alteração de dados cadastrais</w:t>
+        <w:t xml:space="preserve"> </w:t>
+      </w:r>
+      <w:r>
+        <w:rPr>
+          <w:rFonts w:ascii="Times New Roman" w:hAnsi="Times New Roman" w:cs="Times New Roman"/>
+          <w:b/>
+          <w:bCs/>
+          <w:color w:val="auto"/>
+          <w:sz w:val="24"/>
+          <w:szCs w:val="24"/>
+        </w:rPr>
+        <w:t xml:space="preserve">Tela Front-Mobile: </w:t>
+      </w:r>
+      <w:r>
+        <w:rPr>
+          <w:rFonts w:ascii="Times New Roman" w:hAnsi="Times New Roman" w:cs="Times New Roman"/>
+          <w:b/>
+          <w:bCs/>
+          <w:color w:val="auto"/>
+          <w:sz w:val="24"/>
+          <w:szCs w:val="24"/>
+        </w:rPr>
+        <w:t>Alteração de dados cadastrais</w:t>
       </w:r>
       <w:bookmarkEnd w:id="44"/>
     </w:p>
@@ -10718,7 +11444,7 @@
           <w:szCs w:val="24"/>
         </w:rPr>
       </w:pPr>
-      <w:bookmarkStart w:id="45" w:name="_Toc87122954"/>
+      <w:bookmarkStart w:id="45" w:name="_Toc89006636"/>
       <w:r>
         <w:rPr>
           <w:rFonts w:ascii="Times New Roman" w:hAnsi="Times New Roman" w:cs="Times New Roman"/>
@@ -10762,7 +11488,29 @@
           <w:sz w:val="24"/>
           <w:szCs w:val="24"/>
         </w:rPr>
-        <w:t xml:space="preserve"> Excluir conta</w:t>
+        <w:t xml:space="preserve"> </w:t>
+      </w:r>
+      <w:r>
+        <w:rPr>
+          <w:rFonts w:ascii="Times New Roman" w:hAnsi="Times New Roman" w:cs="Times New Roman"/>
+          <w:b/>
+          <w:bCs/>
+          <w:color w:val="auto"/>
+          <w:sz w:val="24"/>
+          <w:szCs w:val="24"/>
+        </w:rPr>
+        <w:t xml:space="preserve">Tela Front-Mobile: </w:t>
+      </w:r>
+      <w:r>
+        <w:rPr>
+          <w:rFonts w:ascii="Times New Roman" w:hAnsi="Times New Roman" w:cs="Times New Roman"/>
+          <w:b/>
+          <w:bCs/>
+          <w:color w:val="auto"/>
+          <w:sz w:val="24"/>
+          <w:szCs w:val="24"/>
+        </w:rPr>
+        <w:t>Excluir conta</w:t>
       </w:r>
       <w:bookmarkEnd w:id="45"/>
     </w:p>
@@ -10914,7 +11662,7 @@
           <w:szCs w:val="24"/>
         </w:rPr>
       </w:pPr>
-      <w:bookmarkStart w:id="46" w:name="_Toc87122955"/>
+      <w:bookmarkStart w:id="46" w:name="_Toc89006637"/>
       <w:r>
         <w:rPr>
           <w:rFonts w:ascii="Times New Roman" w:hAnsi="Times New Roman" w:cs="Times New Roman"/>
@@ -10959,6 +11707,17 @@
           <w:szCs w:val="24"/>
         </w:rPr>
         <w:t xml:space="preserve"> </w:t>
+      </w:r>
+      <w:r>
+        <w:rPr>
+          <w:rFonts w:ascii="Times New Roman" w:hAnsi="Times New Roman" w:cs="Times New Roman"/>
+          <w:b/>
+          <w:bCs/>
+          <w:color w:val="auto"/>
+          <w:sz w:val="24"/>
+          <w:szCs w:val="24"/>
+        </w:rPr>
+        <w:t xml:space="preserve">Tela Front-Mobile: </w:t>
       </w:r>
       <w:r>
         <w:rPr>
@@ -11157,7 +11916,7 @@
           <w:szCs w:val="24"/>
         </w:rPr>
       </w:pPr>
-      <w:bookmarkStart w:id="47" w:name="_Toc87122956"/>
+      <w:bookmarkStart w:id="47" w:name="_Toc89006638"/>
       <w:r>
         <w:rPr>
           <w:rFonts w:ascii="Times New Roman" w:hAnsi="Times New Roman" w:cs="Times New Roman"/>
@@ -11201,7 +11960,29 @@
           <w:sz w:val="24"/>
           <w:szCs w:val="24"/>
         </w:rPr>
-        <w:t xml:space="preserve"> Menu de navegação inicial</w:t>
+        <w:t xml:space="preserve"> </w:t>
+      </w:r>
+      <w:r>
+        <w:rPr>
+          <w:rFonts w:ascii="Times New Roman" w:hAnsi="Times New Roman" w:cs="Times New Roman"/>
+          <w:b/>
+          <w:bCs/>
+          <w:color w:val="auto"/>
+          <w:sz w:val="24"/>
+          <w:szCs w:val="24"/>
+        </w:rPr>
+        <w:t xml:space="preserve">Tela Front-Mobile: </w:t>
+      </w:r>
+      <w:r>
+        <w:rPr>
+          <w:rFonts w:ascii="Times New Roman" w:hAnsi="Times New Roman" w:cs="Times New Roman"/>
+          <w:b/>
+          <w:bCs/>
+          <w:color w:val="auto"/>
+          <w:sz w:val="24"/>
+          <w:szCs w:val="24"/>
+        </w:rPr>
+        <w:t>Menu de navegação inicial</w:t>
       </w:r>
       <w:bookmarkEnd w:id="47"/>
     </w:p>
@@ -11378,7 +12159,7 @@
           <w:szCs w:val="24"/>
         </w:rPr>
       </w:pPr>
-      <w:bookmarkStart w:id="48" w:name="_Toc87122957"/>
+      <w:bookmarkStart w:id="48" w:name="_Toc89006639"/>
       <w:r>
         <w:rPr>
           <w:rFonts w:ascii="Times New Roman" w:hAnsi="Times New Roman" w:cs="Times New Roman"/>
@@ -11422,7 +12203,29 @@
           <w:sz w:val="24"/>
           <w:szCs w:val="24"/>
         </w:rPr>
-        <w:t xml:space="preserve"> Visualizar fotos do veículo cadastrado</w:t>
+        <w:t xml:space="preserve"> </w:t>
+      </w:r>
+      <w:r>
+        <w:rPr>
+          <w:rFonts w:ascii="Times New Roman" w:hAnsi="Times New Roman" w:cs="Times New Roman"/>
+          <w:b/>
+          <w:bCs/>
+          <w:color w:val="auto"/>
+          <w:sz w:val="24"/>
+          <w:szCs w:val="24"/>
+        </w:rPr>
+        <w:t xml:space="preserve">Tela Front-Mobile: </w:t>
+      </w:r>
+      <w:r>
+        <w:rPr>
+          <w:rFonts w:ascii="Times New Roman" w:hAnsi="Times New Roman" w:cs="Times New Roman"/>
+          <w:b/>
+          <w:bCs/>
+          <w:color w:val="auto"/>
+          <w:sz w:val="24"/>
+          <w:szCs w:val="24"/>
+        </w:rPr>
+        <w:t>Visualizar fotos do veículo cadastrado</w:t>
       </w:r>
       <w:bookmarkEnd w:id="48"/>
     </w:p>
@@ -11615,7 +12418,7 @@
           <w:szCs w:val="24"/>
         </w:rPr>
       </w:pPr>
-      <w:bookmarkStart w:id="49" w:name="_Toc87122958"/>
+      <w:bookmarkStart w:id="49" w:name="_Toc89006640"/>
       <w:r>
         <w:rPr>
           <w:rFonts w:ascii="Times New Roman" w:hAnsi="Times New Roman" w:cs="Times New Roman"/>
@@ -11626,7 +12429,29 @@
           <w:szCs w:val="24"/>
         </w:rPr>
         <w:lastRenderedPageBreak/>
-        <w:t>7.17   Filtro para pesquisa</w:t>
+        <w:t xml:space="preserve">7.17   </w:t>
+      </w:r>
+      <w:r>
+        <w:rPr>
+          <w:rFonts w:ascii="Times New Roman" w:hAnsi="Times New Roman" w:cs="Times New Roman"/>
+          <w:b/>
+          <w:bCs/>
+          <w:color w:val="auto"/>
+          <w:sz w:val="24"/>
+          <w:szCs w:val="24"/>
+        </w:rPr>
+        <w:t xml:space="preserve">Tela Front-Mobile: </w:t>
+      </w:r>
+      <w:r>
+        <w:rPr>
+          <w:rFonts w:ascii="Times New Roman" w:hAnsi="Times New Roman" w:cs="Times New Roman"/>
+          <w:b/>
+          <w:bCs/>
+          <w:color w:val="auto"/>
+          <w:sz w:val="24"/>
+          <w:szCs w:val="24"/>
+        </w:rPr>
+        <w:t>Filtro para pesquisa</w:t>
       </w:r>
       <w:bookmarkEnd w:id="49"/>
       <w:r>
@@ -11735,7 +12560,7 @@
           <w:szCs w:val="24"/>
         </w:rPr>
       </w:pPr>
-      <w:bookmarkStart w:id="50" w:name="_Toc87122959"/>
+      <w:bookmarkStart w:id="50" w:name="_Toc89006641"/>
       <w:r>
         <w:rPr>
           <w:rFonts w:ascii="Times New Roman" w:hAnsi="Times New Roman" w:cs="Times New Roman"/>
@@ -11746,7 +12571,29 @@
           <w:szCs w:val="24"/>
         </w:rPr>
         <w:lastRenderedPageBreak/>
-        <w:t>7.18 Buscar pela Marca ou Modelo</w:t>
+        <w:t xml:space="preserve">7.18 </w:t>
+      </w:r>
+      <w:r>
+        <w:rPr>
+          <w:rFonts w:ascii="Times New Roman" w:hAnsi="Times New Roman" w:cs="Times New Roman"/>
+          <w:b/>
+          <w:bCs/>
+          <w:color w:val="auto"/>
+          <w:sz w:val="24"/>
+          <w:szCs w:val="24"/>
+        </w:rPr>
+        <w:t xml:space="preserve">Tela Front-Mobile: </w:t>
+      </w:r>
+      <w:r>
+        <w:rPr>
+          <w:rFonts w:ascii="Times New Roman" w:hAnsi="Times New Roman" w:cs="Times New Roman"/>
+          <w:b/>
+          <w:bCs/>
+          <w:color w:val="auto"/>
+          <w:sz w:val="24"/>
+          <w:szCs w:val="24"/>
+        </w:rPr>
+        <w:t>Buscar pela Marca ou Modelo</w:t>
       </w:r>
       <w:bookmarkEnd w:id="50"/>
     </w:p>
@@ -11844,7 +12691,7 @@
           <w:szCs w:val="24"/>
         </w:rPr>
       </w:pPr>
-      <w:bookmarkStart w:id="51" w:name="_Toc87122960"/>
+      <w:bookmarkStart w:id="51" w:name="_Toc89006642"/>
       <w:r>
         <w:rPr>
           <w:rFonts w:ascii="Times New Roman" w:hAnsi="Times New Roman" w:cs="Times New Roman"/>
@@ -11877,7 +12724,29 @@
           <w:sz w:val="24"/>
           <w:szCs w:val="24"/>
         </w:rPr>
-        <w:t xml:space="preserve"> Resultado da pesquisa</w:t>
+        <w:t xml:space="preserve"> </w:t>
+      </w:r>
+      <w:r>
+        <w:rPr>
+          <w:rFonts w:ascii="Times New Roman" w:hAnsi="Times New Roman" w:cs="Times New Roman"/>
+          <w:b/>
+          <w:bCs/>
+          <w:color w:val="auto"/>
+          <w:sz w:val="24"/>
+          <w:szCs w:val="24"/>
+        </w:rPr>
+        <w:t xml:space="preserve">Tela Front-Mobile: </w:t>
+      </w:r>
+      <w:r>
+        <w:rPr>
+          <w:rFonts w:ascii="Times New Roman" w:hAnsi="Times New Roman" w:cs="Times New Roman"/>
+          <w:b/>
+          <w:bCs/>
+          <w:color w:val="auto"/>
+          <w:sz w:val="24"/>
+          <w:szCs w:val="24"/>
+        </w:rPr>
+        <w:t>Resultado da pesquisa</w:t>
       </w:r>
       <w:bookmarkEnd w:id="51"/>
     </w:p>
@@ -11886,14 +12755,6 @@
     <w:p>
       <w:pPr>
         <w:jc w:val="center"/>
-        <w:sectPr>
-          <w:pgSz w:w="11906" w:h="16838"/>
-          <w:pgMar w:top="1417" w:right="1701" w:bottom="1417" w:left="1701" w:header="708" w:footer="708" w:gutter="0"/>
-          <w:pgNumType w:start="1"/>
-          <w:cols w:space="708"/>
-          <w:titlePg/>
-          <w:docGrid w:linePitch="360"/>
-        </w:sectPr>
       </w:pPr>
       <w:r>
         <w:rPr>
@@ -11951,6 +12812,667 @@
     </w:p>
     <w:p>
       <w:pPr>
+        <w:jc w:val="center"/>
+      </w:pPr>
+    </w:p>
+    <w:p>
+      <w:pPr>
+        <w:jc w:val="center"/>
+      </w:pPr>
+    </w:p>
+    <w:p>
+      <w:pPr>
+        <w:jc w:val="center"/>
+      </w:pPr>
+    </w:p>
+    <w:p>
+      <w:pPr>
+        <w:jc w:val="center"/>
+      </w:pPr>
+    </w:p>
+    <w:p>
+      <w:pPr>
+        <w:jc w:val="center"/>
+      </w:pPr>
+    </w:p>
+    <w:p>
+      <w:pPr>
+        <w:jc w:val="center"/>
+      </w:pPr>
+    </w:p>
+    <w:p>
+      <w:pPr>
+        <w:jc w:val="center"/>
+      </w:pPr>
+    </w:p>
+    <w:p>
+      <w:pPr>
+        <w:rPr>
+          <w:b/>
+          <w:bCs/>
+        </w:rPr>
+      </w:pPr>
+    </w:p>
+    <w:p>
+      <w:pPr>
+        <w:pStyle w:val="Ttulo2"/>
+        <w:rPr>
+          <w:rFonts w:ascii="Times New Roman" w:hAnsi="Times New Roman" w:cs="Times New Roman"/>
+          <w:b/>
+          <w:bCs/>
+          <w:color w:val="auto"/>
+          <w:sz w:val="24"/>
+          <w:szCs w:val="24"/>
+        </w:rPr>
+      </w:pPr>
+      <w:bookmarkStart w:id="52" w:name="_Toc89006643"/>
+      <w:proofErr w:type="gramStart"/>
+      <w:r>
+        <w:rPr>
+          <w:rFonts w:ascii="Times New Roman" w:hAnsi="Times New Roman" w:cs="Times New Roman"/>
+          <w:b/>
+          <w:bCs/>
+          <w:color w:val="auto"/>
+          <w:sz w:val="24"/>
+          <w:szCs w:val="24"/>
+        </w:rPr>
+        <w:lastRenderedPageBreak/>
+        <w:t>7.20  Tela</w:t>
+      </w:r>
+      <w:proofErr w:type="gramEnd"/>
+      <w:r>
+        <w:rPr>
+          <w:rFonts w:ascii="Times New Roman" w:hAnsi="Times New Roman" w:cs="Times New Roman"/>
+          <w:b/>
+          <w:bCs/>
+          <w:color w:val="auto"/>
+          <w:sz w:val="24"/>
+          <w:szCs w:val="24"/>
+        </w:rPr>
+        <w:t xml:space="preserve"> Front-Web: Criação de usuário</w:t>
+      </w:r>
+      <w:bookmarkEnd w:id="52"/>
+    </w:p>
+    <w:p/>
+    <w:p>
+      <w:r>
+        <w:rPr>
+          <w:noProof/>
+        </w:rPr>
+        <w:drawing>
+          <wp:inline distT="0" distB="0" distL="0" distR="0" wp14:anchorId="01B788B9" wp14:editId="2FA17FCC">
+            <wp:extent cx="5400040" cy="3422015"/>
+            <wp:effectExtent l="0" t="0" r="0" b="6985"/>
+            <wp:docPr id="8" name="Imagem 8" descr="Interface gráfica do usuário, Aplicativo&#10;&#10;Descrição gerada automaticamente"/>
+            <wp:cNvGraphicFramePr>
+              <a:graphicFrameLocks xmlns:a="http://schemas.openxmlformats.org/drawingml/2006/main" noChangeAspect="1"/>
+            </wp:cNvGraphicFramePr>
+            <a:graphic xmlns:a="http://schemas.openxmlformats.org/drawingml/2006/main">
+              <a:graphicData uri="http://schemas.openxmlformats.org/drawingml/2006/picture">
+                <pic:pic xmlns:pic="http://schemas.openxmlformats.org/drawingml/2006/picture">
+                  <pic:nvPicPr>
+                    <pic:cNvPr id="8" name="Imagem 8" descr="Interface gráfica do usuário, Aplicativo&#10;&#10;Descrição gerada automaticamente"/>
+                    <pic:cNvPicPr>
+                      <a:picLocks noChangeAspect="1" noChangeArrowheads="1"/>
+                    </pic:cNvPicPr>
+                  </pic:nvPicPr>
+                  <pic:blipFill>
+                    <a:blip r:embed="rId30">
+                      <a:extLst>
+                        <a:ext uri="{28A0092B-C50C-407E-A947-70E740481C1C}">
+                          <a14:useLocalDpi xmlns:a14="http://schemas.microsoft.com/office/drawing/2010/main" val="0"/>
+                        </a:ext>
+                      </a:extLst>
+                    </a:blip>
+                    <a:srcRect/>
+                    <a:stretch>
+                      <a:fillRect/>
+                    </a:stretch>
+                  </pic:blipFill>
+                  <pic:spPr bwMode="auto">
+                    <a:xfrm>
+                      <a:off x="0" y="0"/>
+                      <a:ext cx="5400040" cy="3422015"/>
+                    </a:xfrm>
+                    <a:prstGeom prst="rect">
+                      <a:avLst/>
+                    </a:prstGeom>
+                    <a:noFill/>
+                    <a:ln>
+                      <a:noFill/>
+                    </a:ln>
+                  </pic:spPr>
+                </pic:pic>
+              </a:graphicData>
+            </a:graphic>
+          </wp:inline>
+        </w:drawing>
+      </w:r>
+    </w:p>
+    <w:p/>
+    <w:p>
+      <w:pPr>
+        <w:pStyle w:val="Ttulo2"/>
+        <w:rPr>
+          <w:rFonts w:ascii="Times New Roman" w:hAnsi="Times New Roman" w:cs="Times New Roman"/>
+          <w:b/>
+          <w:bCs/>
+          <w:color w:val="auto"/>
+          <w:sz w:val="24"/>
+          <w:szCs w:val="24"/>
+        </w:rPr>
+      </w:pPr>
+      <w:bookmarkStart w:id="53" w:name="_Toc89006644"/>
+      <w:r>
+        <w:rPr>
+          <w:rFonts w:ascii="Times New Roman" w:hAnsi="Times New Roman" w:cs="Times New Roman"/>
+          <w:b/>
+          <w:bCs/>
+          <w:color w:val="auto"/>
+          <w:sz w:val="24"/>
+          <w:szCs w:val="24"/>
+        </w:rPr>
+        <w:t xml:space="preserve">7.21 Tela Front-Web: </w:t>
+      </w:r>
+      <w:r>
+        <w:rPr>
+          <w:rFonts w:ascii="Times New Roman" w:hAnsi="Times New Roman" w:cs="Times New Roman"/>
+          <w:b/>
+          <w:bCs/>
+          <w:color w:val="auto"/>
+          <w:sz w:val="24"/>
+          <w:szCs w:val="24"/>
+        </w:rPr>
+        <w:t>Login</w:t>
+      </w:r>
+      <w:bookmarkEnd w:id="53"/>
+      <w:r>
+        <w:rPr>
+          <w:rFonts w:ascii="Times New Roman" w:hAnsi="Times New Roman" w:cs="Times New Roman"/>
+          <w:b/>
+          <w:bCs/>
+          <w:color w:val="auto"/>
+          <w:sz w:val="24"/>
+          <w:szCs w:val="24"/>
+        </w:rPr>
+        <w:t xml:space="preserve"> </w:t>
+      </w:r>
+    </w:p>
+    <w:p/>
+    <w:p>
+      <w:r>
+        <w:rPr>
+          <w:noProof/>
+        </w:rPr>
+        <w:drawing>
+          <wp:inline distT="0" distB="0" distL="0" distR="0" wp14:anchorId="69BE8DF9" wp14:editId="2BF81DF0">
+            <wp:extent cx="5400040" cy="3691890"/>
+            <wp:effectExtent l="0" t="0" r="0" b="3810"/>
+            <wp:docPr id="13" name="Imagem 13" descr="Interface gráfica do usuário, Aplicativo&#10;&#10;Descrição gerada automaticamente"/>
+            <wp:cNvGraphicFramePr>
+              <a:graphicFrameLocks xmlns:a="http://schemas.openxmlformats.org/drawingml/2006/main" noChangeAspect="1"/>
+            </wp:cNvGraphicFramePr>
+            <a:graphic xmlns:a="http://schemas.openxmlformats.org/drawingml/2006/main">
+              <a:graphicData uri="http://schemas.openxmlformats.org/drawingml/2006/picture">
+                <pic:pic xmlns:pic="http://schemas.openxmlformats.org/drawingml/2006/picture">
+                  <pic:nvPicPr>
+                    <pic:cNvPr id="13" name="Imagem 13" descr="Interface gráfica do usuário, Aplicativo&#10;&#10;Descrição gerada automaticamente"/>
+                    <pic:cNvPicPr>
+                      <a:picLocks noChangeAspect="1" noChangeArrowheads="1"/>
+                    </pic:cNvPicPr>
+                  </pic:nvPicPr>
+                  <pic:blipFill>
+                    <a:blip r:embed="rId31">
+                      <a:extLst>
+                        <a:ext uri="{28A0092B-C50C-407E-A947-70E740481C1C}">
+                          <a14:useLocalDpi xmlns:a14="http://schemas.microsoft.com/office/drawing/2010/main" val="0"/>
+                        </a:ext>
+                      </a:extLst>
+                    </a:blip>
+                    <a:srcRect/>
+                    <a:stretch>
+                      <a:fillRect/>
+                    </a:stretch>
+                  </pic:blipFill>
+                  <pic:spPr bwMode="auto">
+                    <a:xfrm>
+                      <a:off x="0" y="0"/>
+                      <a:ext cx="5400040" cy="3691890"/>
+                    </a:xfrm>
+                    <a:prstGeom prst="rect">
+                      <a:avLst/>
+                    </a:prstGeom>
+                    <a:noFill/>
+                    <a:ln>
+                      <a:noFill/>
+                    </a:ln>
+                  </pic:spPr>
+                </pic:pic>
+              </a:graphicData>
+            </a:graphic>
+          </wp:inline>
+        </w:drawing>
+      </w:r>
+    </w:p>
+    <w:p>
+      <w:pPr>
+        <w:pStyle w:val="Ttulo2"/>
+        <w:rPr>
+          <w:rFonts w:ascii="Times New Roman" w:hAnsi="Times New Roman" w:cs="Times New Roman"/>
+          <w:b/>
+          <w:bCs/>
+          <w:color w:val="auto"/>
+          <w:sz w:val="24"/>
+          <w:szCs w:val="24"/>
+        </w:rPr>
+      </w:pPr>
+      <w:bookmarkStart w:id="54" w:name="_Toc89006645"/>
+      <w:r>
+        <w:rPr>
+          <w:rFonts w:ascii="Times New Roman" w:hAnsi="Times New Roman" w:cs="Times New Roman"/>
+          <w:b/>
+          <w:bCs/>
+          <w:color w:val="auto"/>
+          <w:sz w:val="24"/>
+          <w:szCs w:val="24"/>
+        </w:rPr>
+        <w:lastRenderedPageBreak/>
+        <w:t>7.22 Tela Front-Web: Lista de veículos encontrados</w:t>
+      </w:r>
+      <w:bookmarkEnd w:id="54"/>
+    </w:p>
+    <w:p/>
+    <w:p>
+      <w:r>
+        <w:rPr>
+          <w:noProof/>
+        </w:rPr>
+        <w:drawing>
+          <wp:inline distT="0" distB="0" distL="0" distR="0" wp14:anchorId="12BDF4B0" wp14:editId="69DE494B">
+            <wp:extent cx="5400040" cy="4329430"/>
+            <wp:effectExtent l="0" t="0" r="0" b="0"/>
+            <wp:docPr id="26" name="Imagem 26" descr="Interface gráfica do usuário, Aplicativo&#10;&#10;Descrição gerada automaticamente"/>
+            <wp:cNvGraphicFramePr>
+              <a:graphicFrameLocks xmlns:a="http://schemas.openxmlformats.org/drawingml/2006/main" noChangeAspect="1"/>
+            </wp:cNvGraphicFramePr>
+            <a:graphic xmlns:a="http://schemas.openxmlformats.org/drawingml/2006/main">
+              <a:graphicData uri="http://schemas.openxmlformats.org/drawingml/2006/picture">
+                <pic:pic xmlns:pic="http://schemas.openxmlformats.org/drawingml/2006/picture">
+                  <pic:nvPicPr>
+                    <pic:cNvPr id="26" name="Imagem 26" descr="Interface gráfica do usuário, Aplicativo&#10;&#10;Descrição gerada automaticamente"/>
+                    <pic:cNvPicPr>
+                      <a:picLocks noChangeAspect="1" noChangeArrowheads="1"/>
+                    </pic:cNvPicPr>
+                  </pic:nvPicPr>
+                  <pic:blipFill>
+                    <a:blip r:embed="rId32">
+                      <a:extLst>
+                        <a:ext uri="{28A0092B-C50C-407E-A947-70E740481C1C}">
+                          <a14:useLocalDpi xmlns:a14="http://schemas.microsoft.com/office/drawing/2010/main" val="0"/>
+                        </a:ext>
+                      </a:extLst>
+                    </a:blip>
+                    <a:srcRect/>
+                    <a:stretch>
+                      <a:fillRect/>
+                    </a:stretch>
+                  </pic:blipFill>
+                  <pic:spPr bwMode="auto">
+                    <a:xfrm>
+                      <a:off x="0" y="0"/>
+                      <a:ext cx="5400040" cy="4329430"/>
+                    </a:xfrm>
+                    <a:prstGeom prst="rect">
+                      <a:avLst/>
+                    </a:prstGeom>
+                    <a:noFill/>
+                    <a:ln>
+                      <a:noFill/>
+                    </a:ln>
+                  </pic:spPr>
+                </pic:pic>
+              </a:graphicData>
+            </a:graphic>
+          </wp:inline>
+        </w:drawing>
+      </w:r>
+    </w:p>
+    <w:p>
+      <w:pPr>
+        <w:pStyle w:val="Ttulo2"/>
+        <w:rPr>
+          <w:b/>
+          <w:bCs/>
+          <w:color w:val="auto"/>
+        </w:rPr>
+      </w:pPr>
+      <w:bookmarkStart w:id="55" w:name="_Toc89006646"/>
+      <w:r>
+        <w:rPr>
+          <w:b/>
+          <w:bCs/>
+          <w:color w:val="auto"/>
+        </w:rPr>
+        <w:t>7.23 Tela Front-Web: Chat entre usuários</w:t>
+      </w:r>
+      <w:bookmarkEnd w:id="55"/>
+    </w:p>
+    <w:p/>
+    <w:p>
+      <w:r>
+        <w:rPr>
+          <w:noProof/>
+        </w:rPr>
+        <w:drawing>
+          <wp:inline distT="0" distB="0" distL="0" distR="0" wp14:anchorId="3D6E2107" wp14:editId="02324BEA">
+            <wp:extent cx="5400040" cy="3422015"/>
+            <wp:effectExtent l="0" t="0" r="0" b="6985"/>
+            <wp:docPr id="27" name="Imagem 27" descr="Interface gráfica do usuário&#10;&#10;Descrição gerada automaticamente com confiança média"/>
+            <wp:cNvGraphicFramePr>
+              <a:graphicFrameLocks xmlns:a="http://schemas.openxmlformats.org/drawingml/2006/main" noChangeAspect="1"/>
+            </wp:cNvGraphicFramePr>
+            <a:graphic xmlns:a="http://schemas.openxmlformats.org/drawingml/2006/main">
+              <a:graphicData uri="http://schemas.openxmlformats.org/drawingml/2006/picture">
+                <pic:pic xmlns:pic="http://schemas.openxmlformats.org/drawingml/2006/picture">
+                  <pic:nvPicPr>
+                    <pic:cNvPr id="27" name="Imagem 27" descr="Interface gráfica do usuário&#10;&#10;Descrição gerada automaticamente com confiança média"/>
+                    <pic:cNvPicPr>
+                      <a:picLocks noChangeAspect="1" noChangeArrowheads="1"/>
+                    </pic:cNvPicPr>
+                  </pic:nvPicPr>
+                  <pic:blipFill>
+                    <a:blip r:embed="rId33">
+                      <a:extLst>
+                        <a:ext uri="{28A0092B-C50C-407E-A947-70E740481C1C}">
+                          <a14:useLocalDpi xmlns:a14="http://schemas.microsoft.com/office/drawing/2010/main" val="0"/>
+                        </a:ext>
+                      </a:extLst>
+                    </a:blip>
+                    <a:srcRect/>
+                    <a:stretch>
+                      <a:fillRect/>
+                    </a:stretch>
+                  </pic:blipFill>
+                  <pic:spPr bwMode="auto">
+                    <a:xfrm>
+                      <a:off x="0" y="0"/>
+                      <a:ext cx="5400040" cy="3422015"/>
+                    </a:xfrm>
+                    <a:prstGeom prst="rect">
+                      <a:avLst/>
+                    </a:prstGeom>
+                    <a:noFill/>
+                    <a:ln>
+                      <a:noFill/>
+                    </a:ln>
+                  </pic:spPr>
+                </pic:pic>
+              </a:graphicData>
+            </a:graphic>
+          </wp:inline>
+        </w:drawing>
+      </w:r>
+    </w:p>
+    <w:p>
+      <w:pPr>
+        <w:pStyle w:val="Ttulo2"/>
+        <w:rPr>
+          <w:rFonts w:ascii="Times New Roman" w:hAnsi="Times New Roman" w:cs="Times New Roman"/>
+          <w:b/>
+          <w:bCs/>
+          <w:color w:val="auto"/>
+          <w:sz w:val="24"/>
+          <w:szCs w:val="24"/>
+        </w:rPr>
+      </w:pPr>
+      <w:bookmarkStart w:id="56" w:name="_Toc89006647"/>
+      <w:r>
+        <w:rPr>
+          <w:rFonts w:ascii="Times New Roman" w:hAnsi="Times New Roman" w:cs="Times New Roman"/>
+          <w:b/>
+          <w:bCs/>
+          <w:color w:val="auto"/>
+          <w:sz w:val="24"/>
+          <w:szCs w:val="24"/>
+        </w:rPr>
+        <w:lastRenderedPageBreak/>
+        <w:t>7.24 Tela Front-Web: Visualização dos detalhes do anúncio</w:t>
+      </w:r>
+      <w:bookmarkEnd w:id="56"/>
+    </w:p>
+    <w:p/>
+    <w:p>
+      <w:r>
+        <w:rPr>
+          <w:noProof/>
+        </w:rPr>
+        <w:drawing>
+          <wp:inline distT="0" distB="0" distL="0" distR="0" wp14:anchorId="7F04D7AC" wp14:editId="62C6D684">
+            <wp:extent cx="5400040" cy="3959225"/>
+            <wp:effectExtent l="0" t="0" r="0" b="3175"/>
+            <wp:docPr id="28" name="Imagem 28" descr="Interface gráfica do usuário&#10;&#10;Descrição gerada automaticamente"/>
+            <wp:cNvGraphicFramePr>
+              <a:graphicFrameLocks xmlns:a="http://schemas.openxmlformats.org/drawingml/2006/main" noChangeAspect="1"/>
+            </wp:cNvGraphicFramePr>
+            <a:graphic xmlns:a="http://schemas.openxmlformats.org/drawingml/2006/main">
+              <a:graphicData uri="http://schemas.openxmlformats.org/drawingml/2006/picture">
+                <pic:pic xmlns:pic="http://schemas.openxmlformats.org/drawingml/2006/picture">
+                  <pic:nvPicPr>
+                    <pic:cNvPr id="28" name="Imagem 28" descr="Interface gráfica do usuário&#10;&#10;Descrição gerada automaticamente"/>
+                    <pic:cNvPicPr>
+                      <a:picLocks noChangeAspect="1" noChangeArrowheads="1"/>
+                    </pic:cNvPicPr>
+                  </pic:nvPicPr>
+                  <pic:blipFill>
+                    <a:blip r:embed="rId34">
+                      <a:extLst>
+                        <a:ext uri="{28A0092B-C50C-407E-A947-70E740481C1C}">
+                          <a14:useLocalDpi xmlns:a14="http://schemas.microsoft.com/office/drawing/2010/main" val="0"/>
+                        </a:ext>
+                      </a:extLst>
+                    </a:blip>
+                    <a:srcRect/>
+                    <a:stretch>
+                      <a:fillRect/>
+                    </a:stretch>
+                  </pic:blipFill>
+                  <pic:spPr bwMode="auto">
+                    <a:xfrm>
+                      <a:off x="0" y="0"/>
+                      <a:ext cx="5400040" cy="3959225"/>
+                    </a:xfrm>
+                    <a:prstGeom prst="rect">
+                      <a:avLst/>
+                    </a:prstGeom>
+                    <a:noFill/>
+                    <a:ln>
+                      <a:noFill/>
+                    </a:ln>
+                  </pic:spPr>
+                </pic:pic>
+              </a:graphicData>
+            </a:graphic>
+          </wp:inline>
+        </w:drawing>
+      </w:r>
+    </w:p>
+    <w:p>
+      <w:pPr>
+        <w:pStyle w:val="Ttulo2"/>
+        <w:rPr>
+          <w:rFonts w:ascii="Times New Roman" w:hAnsi="Times New Roman" w:cs="Times New Roman"/>
+          <w:b/>
+          <w:bCs/>
+          <w:color w:val="auto"/>
+          <w:sz w:val="24"/>
+          <w:szCs w:val="24"/>
+        </w:rPr>
+      </w:pPr>
+      <w:bookmarkStart w:id="57" w:name="_Toc89006648"/>
+      <w:r>
+        <w:rPr>
+          <w:rFonts w:ascii="Times New Roman" w:hAnsi="Times New Roman" w:cs="Times New Roman"/>
+          <w:b/>
+          <w:bCs/>
+          <w:color w:val="auto"/>
+          <w:sz w:val="24"/>
+          <w:szCs w:val="24"/>
+        </w:rPr>
+        <w:t>7.25: Tela Front-Web: Alterar dados do anúncio</w:t>
+      </w:r>
+      <w:bookmarkEnd w:id="57"/>
+    </w:p>
+    <w:p>
+      <w:r>
+        <w:rPr>
+          <w:noProof/>
+        </w:rPr>
+        <w:drawing>
+          <wp:inline distT="0" distB="0" distL="0" distR="0" wp14:anchorId="472B3270" wp14:editId="17305E36">
+            <wp:extent cx="5400040" cy="3959225"/>
+            <wp:effectExtent l="0" t="0" r="0" b="3175"/>
+            <wp:docPr id="29" name="Imagem 29" descr="Interface gráfica do usuário&#10;&#10;Descrição gerada automaticamente"/>
+            <wp:cNvGraphicFramePr>
+              <a:graphicFrameLocks xmlns:a="http://schemas.openxmlformats.org/drawingml/2006/main" noChangeAspect="1"/>
+            </wp:cNvGraphicFramePr>
+            <a:graphic xmlns:a="http://schemas.openxmlformats.org/drawingml/2006/main">
+              <a:graphicData uri="http://schemas.openxmlformats.org/drawingml/2006/picture">
+                <pic:pic xmlns:pic="http://schemas.openxmlformats.org/drawingml/2006/picture">
+                  <pic:nvPicPr>
+                    <pic:cNvPr id="29" name="Imagem 29" descr="Interface gráfica do usuário&#10;&#10;Descrição gerada automaticamente"/>
+                    <pic:cNvPicPr>
+                      <a:picLocks noChangeAspect="1" noChangeArrowheads="1"/>
+                    </pic:cNvPicPr>
+                  </pic:nvPicPr>
+                  <pic:blipFill>
+                    <a:blip r:embed="rId35">
+                      <a:extLst>
+                        <a:ext uri="{28A0092B-C50C-407E-A947-70E740481C1C}">
+                          <a14:useLocalDpi xmlns:a14="http://schemas.microsoft.com/office/drawing/2010/main" val="0"/>
+                        </a:ext>
+                      </a:extLst>
+                    </a:blip>
+                    <a:srcRect/>
+                    <a:stretch>
+                      <a:fillRect/>
+                    </a:stretch>
+                  </pic:blipFill>
+                  <pic:spPr bwMode="auto">
+                    <a:xfrm>
+                      <a:off x="0" y="0"/>
+                      <a:ext cx="5400040" cy="3959225"/>
+                    </a:xfrm>
+                    <a:prstGeom prst="rect">
+                      <a:avLst/>
+                    </a:prstGeom>
+                    <a:noFill/>
+                    <a:ln>
+                      <a:noFill/>
+                    </a:ln>
+                  </pic:spPr>
+                </pic:pic>
+              </a:graphicData>
+            </a:graphic>
+          </wp:inline>
+        </w:drawing>
+      </w:r>
+    </w:p>
+    <w:p>
+      <w:pPr>
+        <w:pStyle w:val="Ttulo2"/>
+        <w:rPr>
+          <w:rFonts w:ascii="Times New Roman" w:hAnsi="Times New Roman" w:cs="Times New Roman"/>
+          <w:b/>
+          <w:bCs/>
+          <w:color w:val="auto"/>
+          <w:sz w:val="24"/>
+          <w:szCs w:val="24"/>
+        </w:rPr>
+      </w:pPr>
+      <w:bookmarkStart w:id="58" w:name="_Toc89006649"/>
+      <w:r>
+        <w:rPr>
+          <w:rFonts w:ascii="Times New Roman" w:hAnsi="Times New Roman" w:cs="Times New Roman"/>
+          <w:b/>
+          <w:bCs/>
+          <w:color w:val="auto"/>
+          <w:sz w:val="24"/>
+          <w:szCs w:val="24"/>
+        </w:rPr>
+        <w:lastRenderedPageBreak/>
+        <w:t>7.26: Tela Front-Web: Visualização dos veículos anunciados</w:t>
+      </w:r>
+      <w:bookmarkEnd w:id="58"/>
+    </w:p>
+    <w:p/>
+    <w:p>
+      <w:pPr>
+        <w:jc w:val="center"/>
+        <w:sectPr>
+          <w:pgSz w:w="11906" w:h="16838"/>
+          <w:pgMar w:top="1417" w:right="1701" w:bottom="1417" w:left="1701" w:header="708" w:footer="708" w:gutter="0"/>
+          <w:pgNumType w:start="1"/>
+          <w:cols w:space="708"/>
+          <w:titlePg/>
+          <w:docGrid w:linePitch="360"/>
+        </w:sectPr>
+      </w:pPr>
+      <w:r>
+        <w:rPr>
+          <w:noProof/>
+        </w:rPr>
+        <w:drawing>
+          <wp:inline distT="0" distB="0" distL="0" distR="0" wp14:anchorId="4EAB912B" wp14:editId="7561FDB8">
+            <wp:extent cx="4199477" cy="7882250"/>
+            <wp:effectExtent l="0" t="0" r="0" b="5080"/>
+            <wp:docPr id="30" name="Imagem 30" descr="Interface gráfica do usuário, Aplicativo, PowerPoint&#10;&#10;Descrição gerada automaticamente"/>
+            <wp:cNvGraphicFramePr>
+              <a:graphicFrameLocks xmlns:a="http://schemas.openxmlformats.org/drawingml/2006/main" noChangeAspect="1"/>
+            </wp:cNvGraphicFramePr>
+            <a:graphic xmlns:a="http://schemas.openxmlformats.org/drawingml/2006/main">
+              <a:graphicData uri="http://schemas.openxmlformats.org/drawingml/2006/picture">
+                <pic:pic xmlns:pic="http://schemas.openxmlformats.org/drawingml/2006/picture">
+                  <pic:nvPicPr>
+                    <pic:cNvPr id="30" name="Imagem 30" descr="Interface gráfica do usuário, Aplicativo, PowerPoint&#10;&#10;Descrição gerada automaticamente"/>
+                    <pic:cNvPicPr>
+                      <a:picLocks noChangeAspect="1" noChangeArrowheads="1"/>
+                    </pic:cNvPicPr>
+                  </pic:nvPicPr>
+                  <pic:blipFill>
+                    <a:blip r:embed="rId36">
+                      <a:extLst>
+                        <a:ext uri="{28A0092B-C50C-407E-A947-70E740481C1C}">
+                          <a14:useLocalDpi xmlns:a14="http://schemas.microsoft.com/office/drawing/2010/main" val="0"/>
+                        </a:ext>
+                      </a:extLst>
+                    </a:blip>
+                    <a:srcRect/>
+                    <a:stretch>
+                      <a:fillRect/>
+                    </a:stretch>
+                  </pic:blipFill>
+                  <pic:spPr bwMode="auto">
+                    <a:xfrm>
+                      <a:off x="0" y="0"/>
+                      <a:ext cx="4206332" cy="7895117"/>
+                    </a:xfrm>
+                    <a:prstGeom prst="rect">
+                      <a:avLst/>
+                    </a:prstGeom>
+                    <a:noFill/>
+                    <a:ln>
+                      <a:noFill/>
+                    </a:ln>
+                  </pic:spPr>
+                </pic:pic>
+              </a:graphicData>
+            </a:graphic>
+          </wp:inline>
+        </w:drawing>
+      </w:r>
+    </w:p>
+    <w:p>
+      <w:pPr>
         <w:pStyle w:val="Ttulo1"/>
         <w:rPr>
           <w:rFonts w:ascii="Times New Roman" w:hAnsi="Times New Roman" w:cs="Times New Roman"/>
@@ -11961,7 +13483,7 @@
           <w:szCs w:val="40"/>
         </w:rPr>
       </w:pPr>
-      <w:bookmarkStart w:id="52" w:name="_Toc69681569"/>
+      <w:bookmarkStart w:id="59" w:name="_Toc69681569"/>
       <w:r>
         <w:rPr>
           <w:rFonts w:ascii="Times New Roman" w:hAnsi="Times New Roman" w:cs="Times New Roman"/>
@@ -11974,8 +13496,8 @@
         <w:lastRenderedPageBreak/>
         <w:t xml:space="preserve">     </w:t>
       </w:r>
-      <w:bookmarkStart w:id="53" w:name="_Toc82887029"/>
-      <w:bookmarkStart w:id="54" w:name="_Toc87122961"/>
+      <w:bookmarkStart w:id="60" w:name="_Toc82887029"/>
+      <w:bookmarkStart w:id="61" w:name="_Toc89006650"/>
       <w:r>
         <w:rPr>
           <w:rFonts w:ascii="Times New Roman" w:hAnsi="Times New Roman" w:cs="Times New Roman"/>
@@ -11998,9 +13520,9 @@
         </w:rPr>
         <w:t>Anexo</w:t>
       </w:r>
-      <w:bookmarkEnd w:id="52"/>
-      <w:bookmarkEnd w:id="53"/>
-      <w:bookmarkEnd w:id="54"/>
+      <w:bookmarkEnd w:id="59"/>
+      <w:bookmarkEnd w:id="60"/>
+      <w:bookmarkEnd w:id="61"/>
     </w:p>
     <w:p/>
     <w:p>
@@ -16236,7 +17758,7 @@
                     </pic:cNvPicPr>
                   </pic:nvPicPr>
                   <pic:blipFill>
-                    <a:blip r:embed="rId30">
+                    <a:blip r:embed="rId37">
                       <a:extLst>
                         <a:ext uri="{28A0092B-C50C-407E-A947-70E740481C1C}">
                           <a14:useLocalDpi xmlns:a14="http://schemas.microsoft.com/office/drawing/2010/main" val="0"/>
@@ -16271,7 +17793,7 @@
     <w:sectPr>
       <w:pgSz w:w="16838" w:h="11906" w:orient="landscape"/>
       <w:pgMar w:top="1701" w:right="1417" w:bottom="1701" w:left="1417" w:header="708" w:footer="708" w:gutter="0"/>
-      <w:pgNumType w:start="30"/>
+      <w:pgNumType w:start="34"/>
       <w:cols w:space="708"/>
       <w:docGrid w:linePitch="360"/>
     </w:sectPr>

</xml_diff>